<commit_message>
instructions + path adapted to be more flexible for each computer
</commit_message>
<xml_diff>
--- a/LGC_Motiv_task/task_INSTRUCTIONS_for_experimenter.docx
+++ b/LGC_Motiv_task/task_INSTRUCTIONS_for_experimenter.docx
@@ -64,7 +64,19 @@
         <w:rPr>
           <w:b/>
         </w:rPr>
-        <w:t>+ 1 de nous doit avoir ramener un bac d’azote liquide + un bac de carboglace</w:t>
+        <w:t xml:space="preserve">+ 1 </w:t>
+      </w:r>
+      <w:r>
+        <w:rPr>
+          <w:b/>
+        </w:rPr>
+        <w:t>personne</w:t>
+      </w:r>
+      <w:r>
+        <w:rPr>
+          <w:b/>
+        </w:rPr>
+        <w:t xml:space="preserve"> doit avoir ramener un bac d’azote liquide + un bac de carboglace</w:t>
       </w:r>
     </w:p>
     <w:p>
@@ -92,14 +104,12 @@
       <w:r>
         <w:t xml:space="preserve"> : extraction 1.2mL*4 </w:t>
       </w:r>
-      <w:proofErr w:type="gramStart"/>
       <w:r>
         <w:rPr>
           <w:b/>
         </w:rPr>
         <w:t>sang</w:t>
       </w:r>
-      <w:proofErr w:type="gramEnd"/>
       <w:r>
         <w:t xml:space="preserve"> =&gt; 1 de nous met les </w:t>
       </w:r>
@@ -110,6 +120,15 @@
       <w:proofErr w:type="spellEnd"/>
       <w:r>
         <w:t xml:space="preserve"> direct dans l’azote liquide (-80°C) pour quelques secondes puis ramène les échantillons dans la carboglace (-20°C) au frigo du labo</w:t>
+      </w:r>
+      <w:r>
+        <w:br/>
+        <w:t>ATTENTION à noter l’identifiant des participants</w:t>
+      </w:r>
+      <w:bookmarkStart w:id="0" w:name="_GoBack"/>
+      <w:bookmarkEnd w:id="0"/>
+      <w:r>
+        <w:t xml:space="preserve"> sur les tubes</w:t>
       </w:r>
     </w:p>
     <w:p/>
@@ -133,7 +152,16 @@
     </w:p>
     <w:p>
       <w:r>
-        <w:t xml:space="preserve">1 personne prépare l’ordinateur et le scan : allumer ordi, vérifier que la bonne antenne est placée (nom : </w:t>
+        <w:t xml:space="preserve">1 personne prépare l’ordinateur et le scan : allumer ordi, vérifier que la bonne </w:t>
+      </w:r>
+      <w:r>
+        <w:rPr>
+          <w:b/>
+        </w:rPr>
+        <w:t>antenne</w:t>
+      </w:r>
+      <w:r>
+        <w:t xml:space="preserve"> est placée (nom : </w:t>
       </w:r>
       <w:r>
         <w:rPr>
@@ -147,12 +175,15 @@
     </w:p>
     <w:p>
       <w:r>
-        <w:t>1 personne explique l’expérience au participant et met en place le training</w:t>
-      </w:r>
-    </w:p>
-    <w:p>
-      <w:r>
-        <w:t>Personne 3 revient une fois que les échantillons sanguins sont finis</w:t>
+        <w:t>1 personne explique l’expérience au participant</w:t>
+      </w:r>
+    </w:p>
+    <w:p>
+      <w:r>
+        <w:t xml:space="preserve">Personne 3 revient une fois que les échantillons sanguins sont </w:t>
+      </w:r>
+      <w:r>
+        <w:t>stockés</w:t>
       </w:r>
     </w:p>
     <w:p>
@@ -160,11 +191,47 @@
         <w:pStyle w:val="Paragraphedeliste"/>
         <w:numPr>
           <w:ilvl w:val="0"/>
-          <w:numId w:val="1"/>
-        </w:numPr>
-      </w:pPr>
-      <w:r>
-        <w:t xml:space="preserve">MRS : </w:t>
+          <w:numId w:val="3"/>
+        </w:numPr>
+        <w:rPr>
+          <w:b/>
+        </w:rPr>
+      </w:pPr>
+      <w:proofErr w:type="spellStart"/>
+      <w:r>
+        <w:rPr>
+          <w:b/>
+        </w:rPr>
+        <w:t>Sample</w:t>
+      </w:r>
+      <w:proofErr w:type="spellEnd"/>
+      <w:r>
+        <w:rPr>
+          <w:b/>
+        </w:rPr>
+        <w:t xml:space="preserve"> salivaire</w:t>
+      </w:r>
+      <w:r>
+        <w:rPr>
+          <w:b/>
+        </w:rPr>
+        <w:t xml:space="preserve"> A</w:t>
+      </w:r>
+    </w:p>
+    <w:p/>
+    <w:p>
+      <w:pPr>
+        <w:pStyle w:val="Paragraphedeliste"/>
+        <w:numPr>
+          <w:ilvl w:val="0"/>
+          <w:numId w:val="3"/>
+        </w:numPr>
+      </w:pPr>
+      <w:r>
+        <w:rPr>
+          <w:b/>
+        </w:rPr>
+        <w:t>MRS</w:t>
       </w:r>
     </w:p>
     <w:p>
@@ -268,10 +335,49 @@
         <w:pStyle w:val="Paragraphedeliste"/>
         <w:numPr>
           <w:ilvl w:val="0"/>
-          <w:numId w:val="1"/>
-        </w:numPr>
-      </w:pPr>
-      <w:r>
+          <w:numId w:val="3"/>
+        </w:numPr>
+        <w:rPr>
+          <w:b/>
+        </w:rPr>
+      </w:pPr>
+      <w:proofErr w:type="spellStart"/>
+      <w:r>
+        <w:rPr>
+          <w:b/>
+        </w:rPr>
+        <w:t>Sample</w:t>
+      </w:r>
+      <w:proofErr w:type="spellEnd"/>
+      <w:r>
+        <w:rPr>
+          <w:b/>
+        </w:rPr>
+        <w:t xml:space="preserve"> salivaire</w:t>
+      </w:r>
+      <w:r>
+        <w:rPr>
+          <w:b/>
+        </w:rPr>
+        <w:t xml:space="preserve"> B</w:t>
+      </w:r>
+    </w:p>
+    <w:p/>
+    <w:p>
+      <w:pPr>
+        <w:pStyle w:val="Paragraphedeliste"/>
+        <w:numPr>
+          <w:ilvl w:val="0"/>
+          <w:numId w:val="3"/>
+        </w:numPr>
+        <w:rPr>
+          <w:b/>
+        </w:rPr>
+      </w:pPr>
+      <w:r>
+        <w:rPr>
+          <w:b/>
+        </w:rPr>
         <w:t>Pause + training</w:t>
       </w:r>
     </w:p>
@@ -280,11 +386,20 @@
         <w:pStyle w:val="Paragraphedeliste"/>
         <w:numPr>
           <w:ilvl w:val="1"/>
-          <w:numId w:val="1"/>
-        </w:numPr>
-      </w:pPr>
-      <w:r>
-        <w:t>1 personne : faire sortir le participant 10-15 minutes pour prendre l’air</w:t>
+          <w:numId w:val="3"/>
+        </w:numPr>
+      </w:pPr>
+      <w:r>
+        <w:t xml:space="preserve">1 personne : faire sortir le participant </w:t>
+      </w:r>
+      <w:r>
+        <w:rPr>
+          <w:b/>
+        </w:rPr>
+        <w:t>10-15 minutes</w:t>
+      </w:r>
+      <w:r>
+        <w:t xml:space="preserve"> pour prendre l’air</w:t>
       </w:r>
     </w:p>
     <w:p>
@@ -292,7 +407,7 @@
         <w:pStyle w:val="Paragraphedeliste"/>
         <w:numPr>
           <w:ilvl w:val="1"/>
-          <w:numId w:val="1"/>
+          <w:numId w:val="3"/>
         </w:numPr>
       </w:pPr>
       <w:r>
@@ -331,22 +446,68 @@
         <w:pStyle w:val="Paragraphedeliste"/>
         <w:numPr>
           <w:ilvl w:val="1"/>
-          <w:numId w:val="1"/>
+          <w:numId w:val="3"/>
         </w:numPr>
       </w:pPr>
       <w:r>
         <w:t>Ramener le participant à l’intérieur au bout de 10-15 minutes et lancer l’entraînement (~30 minutes)</w:t>
       </w:r>
     </w:p>
+    <w:p/>
     <w:p>
       <w:pPr>
         <w:pStyle w:val="Paragraphedeliste"/>
         <w:numPr>
           <w:ilvl w:val="0"/>
-          <w:numId w:val="1"/>
-        </w:numPr>
-      </w:pPr>
-      <w:r>
+          <w:numId w:val="3"/>
+        </w:numPr>
+        <w:rPr>
+          <w:b/>
+        </w:rPr>
+      </w:pPr>
+      <w:proofErr w:type="spellStart"/>
+      <w:r>
+        <w:rPr>
+          <w:b/>
+        </w:rPr>
+        <w:t>Sample</w:t>
+      </w:r>
+      <w:proofErr w:type="spellEnd"/>
+      <w:r>
+        <w:rPr>
+          <w:b/>
+        </w:rPr>
+        <w:t xml:space="preserve"> salivaire</w:t>
+      </w:r>
+      <w:r>
+        <w:rPr>
+          <w:b/>
+        </w:rPr>
+        <w:t xml:space="preserve"> C</w:t>
+      </w:r>
+    </w:p>
+    <w:p>
+      <w:pPr>
+        <w:rPr>
+          <w:b/>
+        </w:rPr>
+      </w:pPr>
+    </w:p>
+    <w:p>
+      <w:pPr>
+        <w:pStyle w:val="Paragraphedeliste"/>
+        <w:numPr>
+          <w:ilvl w:val="0"/>
+          <w:numId w:val="3"/>
+        </w:numPr>
+        <w:rPr>
+          <w:b/>
+        </w:rPr>
+      </w:pPr>
+      <w:r>
+        <w:rPr>
+          <w:b/>
+        </w:rPr>
         <w:t>IRMf</w:t>
       </w:r>
     </w:p>
@@ -355,28 +516,107 @@
         <w:pStyle w:val="Paragraphedeliste"/>
         <w:numPr>
           <w:ilvl w:val="1"/>
-          <w:numId w:val="1"/>
+          <w:numId w:val="3"/>
         </w:numPr>
       </w:pPr>
       <w:r>
         <w:t xml:space="preserve">1 personne </w:t>
       </w:r>
+      <w:r>
+        <w:t>fait rentrer les boutons réponse + grip dans la salle</w:t>
+      </w:r>
+    </w:p>
+    <w:p>
+      <w:pPr>
+        <w:pStyle w:val="Paragraphedeliste"/>
+        <w:numPr>
+          <w:ilvl w:val="1"/>
+          <w:numId w:val="3"/>
+        </w:numPr>
+      </w:pPr>
+      <w:r>
+        <w:lastRenderedPageBreak/>
+        <w:t xml:space="preserve">1 personne </w:t>
+      </w:r>
+      <w:r>
+        <w:t>gère l’acquisition IRMf</w:t>
+      </w:r>
+    </w:p>
+    <w:p>
+      <w:pPr>
+        <w:pStyle w:val="Paragraphedeliste"/>
+        <w:numPr>
+          <w:ilvl w:val="1"/>
+          <w:numId w:val="3"/>
+        </w:numPr>
+      </w:pPr>
+      <w:r>
+        <w:t>1 personne gère la tâche comportementale</w:t>
+      </w:r>
     </w:p>
     <w:p/>
     <w:p>
       <w:pPr>
-        <w:rPr>
-          <w:color w:val="FF0000"/>
-        </w:rPr>
-      </w:pPr>
-      <w:bookmarkStart w:id="0" w:name="_GoBack"/>
-      <w:r>
-        <w:rPr>
-          <w:color w:val="FF0000"/>
-        </w:rPr>
-        <w:t>RAJOUTER SAMPLES SALIVAIRES OU IL FAUT</w:t>
-      </w:r>
-      <w:bookmarkEnd w:id="0"/>
+        <w:pStyle w:val="Paragraphedeliste"/>
+        <w:numPr>
+          <w:ilvl w:val="0"/>
+          <w:numId w:val="3"/>
+        </w:numPr>
+        <w:rPr>
+          <w:b/>
+        </w:rPr>
+      </w:pPr>
+      <w:proofErr w:type="spellStart"/>
+      <w:r>
+        <w:rPr>
+          <w:b/>
+        </w:rPr>
+        <w:t>Sample</w:t>
+      </w:r>
+      <w:proofErr w:type="spellEnd"/>
+      <w:r>
+        <w:rPr>
+          <w:b/>
+        </w:rPr>
+        <w:t xml:space="preserve"> salivaire</w:t>
+      </w:r>
+      <w:r>
+        <w:rPr>
+          <w:b/>
+        </w:rPr>
+        <w:t xml:space="preserve"> D</w:t>
+      </w:r>
+    </w:p>
+    <w:p>
+      <w:pPr>
+        <w:ind w:left="360"/>
+      </w:pPr>
+    </w:p>
+    <w:p>
+      <w:pPr>
+        <w:pStyle w:val="Paragraphedeliste"/>
+        <w:numPr>
+          <w:ilvl w:val="0"/>
+          <w:numId w:val="4"/>
+        </w:numPr>
+        <w:rPr>
+          <w:b/>
+        </w:rPr>
+      </w:pPr>
+      <w:proofErr w:type="spellStart"/>
+      <w:r>
+        <w:rPr>
+          <w:b/>
+        </w:rPr>
+        <w:t>Samples</w:t>
+      </w:r>
+      <w:proofErr w:type="spellEnd"/>
+      <w:r>
+        <w:rPr>
+          <w:b/>
+        </w:rPr>
+        <w:t xml:space="preserve"> salivaires : noter Identifiant des participants + n° du prélèvement (A/B/C/D) + stocker dans la glace puis ramener au labo</w:t>
+      </w:r>
     </w:p>
     <w:sectPr>
       <w:pgSz w:w="11906" w:h="16838"/>
@@ -391,6 +631,208 @@
 <file path=word/numbering.xml><?xml version="1.0" encoding="utf-8"?>
 <w:numbering xmlns:wpc="http://schemas.microsoft.com/office/word/2010/wordprocessingCanvas" xmlns:cx="http://schemas.microsoft.com/office/drawing/2014/chartex" xmlns:cx1="http://schemas.microsoft.com/office/drawing/2015/9/8/chartex" xmlns:cx2="http://schemas.microsoft.com/office/drawing/2015/10/21/chartex" xmlns:cx3="http://schemas.microsoft.com/office/drawing/2016/5/9/chartex" xmlns:cx4="http://schemas.microsoft.com/office/drawing/2016/5/10/chartex" xmlns:cx5="http://schemas.microsoft.com/office/drawing/2016/5/11/chartex" xmlns:cx6="http://schemas.microsoft.com/office/drawing/2016/5/12/chartex" xmlns:cx7="http://schemas.microsoft.com/office/drawing/2016/5/13/chartex" xmlns:cx8="http://schemas.microsoft.com/office/drawing/2016/5/14/chartex" xmlns:mc="http://schemas.openxmlformats.org/markup-compatibility/2006" xmlns:aink="http://schemas.microsoft.com/office/drawing/2016/ink" xmlns:am3d="http://schemas.microsoft.com/office/drawing/2017/model3d" xmlns:o="urn:schemas-microsoft-com:office:office" xmlns:r="http://schemas.openxmlformats.org/officeDocument/2006/relationships" xmlns:m="http://schemas.openxmlformats.org/officeDocument/2006/math" xmlns:v="urn:schemas-microsoft-com:vml" xmlns:wp14="http://schemas.microsoft.com/office/word/2010/wordprocessingDrawing" xmlns:wp="http://schemas.openxmlformats.org/drawingml/2006/wordprocessingDrawing" xmlns:w10="urn:schemas-microsoft-com:office:word" xmlns:w="http://schemas.openxmlformats.org/wordprocessingml/2006/main" xmlns:w14="http://schemas.microsoft.com/office/word/2010/wordml" xmlns:w15="http://schemas.microsoft.com/office/word/2012/wordml" xmlns:w16cid="http://schemas.microsoft.com/office/word/2016/wordml/cid" xmlns:w16se="http://schemas.microsoft.com/office/word/2015/wordml/symex" xmlns:wpg="http://schemas.microsoft.com/office/word/2010/wordprocessingGroup" xmlns:wpi="http://schemas.microsoft.com/office/word/2010/wordprocessingInk" xmlns:wne="http://schemas.microsoft.com/office/word/2006/wordml" xmlns:wps="http://schemas.microsoft.com/office/word/2010/wordprocessingShape" mc:Ignorable="w14 w15 w16se w16cid wp14">
   <w:abstractNum w:abstractNumId="0" w15:restartNumberingAfterBreak="0">
+    <w:nsid w:val="02F804A5"/>
+    <w:multiLevelType w:val="hybridMultilevel"/>
+    <w:tmpl w:val="0E4AB04A"/>
+    <w:lvl w:ilvl="0" w:tplc="040C0011">
+      <w:start w:val="1"/>
+      <w:numFmt w:val="decimal"/>
+      <w:lvlText w:val="%1)"/>
+      <w:lvlJc w:val="left"/>
+      <w:pPr>
+        <w:ind w:left="720" w:hanging="360"/>
+      </w:pPr>
+      <w:rPr>
+        <w:rFonts w:hint="default"/>
+      </w:rPr>
+    </w:lvl>
+    <w:lvl w:ilvl="1" w:tplc="040C0019">
+      <w:start w:val="1"/>
+      <w:numFmt w:val="lowerLetter"/>
+      <w:lvlText w:val="%2."/>
+      <w:lvlJc w:val="left"/>
+      <w:pPr>
+        <w:ind w:left="1440" w:hanging="360"/>
+      </w:pPr>
+    </w:lvl>
+    <w:lvl w:ilvl="2" w:tplc="040C001B" w:tentative="1">
+      <w:start w:val="1"/>
+      <w:numFmt w:val="lowerRoman"/>
+      <w:lvlText w:val="%3."/>
+      <w:lvlJc w:val="right"/>
+      <w:pPr>
+        <w:ind w:left="2160" w:hanging="180"/>
+      </w:pPr>
+    </w:lvl>
+    <w:lvl w:ilvl="3" w:tplc="040C000F" w:tentative="1">
+      <w:start w:val="1"/>
+      <w:numFmt w:val="decimal"/>
+      <w:lvlText w:val="%4."/>
+      <w:lvlJc w:val="left"/>
+      <w:pPr>
+        <w:ind w:left="2880" w:hanging="360"/>
+      </w:pPr>
+    </w:lvl>
+    <w:lvl w:ilvl="4" w:tplc="040C0019" w:tentative="1">
+      <w:start w:val="1"/>
+      <w:numFmt w:val="lowerLetter"/>
+      <w:lvlText w:val="%5."/>
+      <w:lvlJc w:val="left"/>
+      <w:pPr>
+        <w:ind w:left="3600" w:hanging="360"/>
+      </w:pPr>
+    </w:lvl>
+    <w:lvl w:ilvl="5" w:tplc="040C001B" w:tentative="1">
+      <w:start w:val="1"/>
+      <w:numFmt w:val="lowerRoman"/>
+      <w:lvlText w:val="%6."/>
+      <w:lvlJc w:val="right"/>
+      <w:pPr>
+        <w:ind w:left="4320" w:hanging="180"/>
+      </w:pPr>
+    </w:lvl>
+    <w:lvl w:ilvl="6" w:tplc="040C000F" w:tentative="1">
+      <w:start w:val="1"/>
+      <w:numFmt w:val="decimal"/>
+      <w:lvlText w:val="%7."/>
+      <w:lvlJc w:val="left"/>
+      <w:pPr>
+        <w:ind w:left="5040" w:hanging="360"/>
+      </w:pPr>
+    </w:lvl>
+    <w:lvl w:ilvl="7" w:tplc="040C0019" w:tentative="1">
+      <w:start w:val="1"/>
+      <w:numFmt w:val="lowerLetter"/>
+      <w:lvlText w:val="%8."/>
+      <w:lvlJc w:val="left"/>
+      <w:pPr>
+        <w:ind w:left="5760" w:hanging="360"/>
+      </w:pPr>
+    </w:lvl>
+    <w:lvl w:ilvl="8" w:tplc="040C001B" w:tentative="1">
+      <w:start w:val="1"/>
+      <w:numFmt w:val="lowerRoman"/>
+      <w:lvlText w:val="%9."/>
+      <w:lvlJc w:val="right"/>
+      <w:pPr>
+        <w:ind w:left="6480" w:hanging="180"/>
+      </w:pPr>
+    </w:lvl>
+  </w:abstractNum>
+  <w:abstractNum w:abstractNumId="1" w15:restartNumberingAfterBreak="0">
+    <w:nsid w:val="1EDF0DB6"/>
+    <w:multiLevelType w:val="hybridMultilevel"/>
+    <w:tmpl w:val="350A2B92"/>
+    <w:lvl w:ilvl="0" w:tplc="2B106B3C">
+      <w:start w:val="1"/>
+      <w:numFmt w:val="bullet"/>
+      <w:lvlText w:val=""/>
+      <w:lvlJc w:val="left"/>
+      <w:pPr>
+        <w:ind w:left="720" w:hanging="360"/>
+      </w:pPr>
+      <w:rPr>
+        <w:rFonts w:ascii="Wingdings" w:eastAsiaTheme="minorHAnsi" w:hAnsi="Wingdings" w:cstheme="minorBidi" w:hint="default"/>
+      </w:rPr>
+    </w:lvl>
+    <w:lvl w:ilvl="1" w:tplc="040C0003" w:tentative="1">
+      <w:start w:val="1"/>
+      <w:numFmt w:val="bullet"/>
+      <w:lvlText w:val="o"/>
+      <w:lvlJc w:val="left"/>
+      <w:pPr>
+        <w:ind w:left="1440" w:hanging="360"/>
+      </w:pPr>
+      <w:rPr>
+        <w:rFonts w:ascii="Courier New" w:hAnsi="Courier New" w:cs="Courier New" w:hint="default"/>
+      </w:rPr>
+    </w:lvl>
+    <w:lvl w:ilvl="2" w:tplc="040C0005" w:tentative="1">
+      <w:start w:val="1"/>
+      <w:numFmt w:val="bullet"/>
+      <w:lvlText w:val=""/>
+      <w:lvlJc w:val="left"/>
+      <w:pPr>
+        <w:ind w:left="2160" w:hanging="360"/>
+      </w:pPr>
+      <w:rPr>
+        <w:rFonts w:ascii="Wingdings" w:hAnsi="Wingdings" w:hint="default"/>
+      </w:rPr>
+    </w:lvl>
+    <w:lvl w:ilvl="3" w:tplc="040C0001" w:tentative="1">
+      <w:start w:val="1"/>
+      <w:numFmt w:val="bullet"/>
+      <w:lvlText w:val=""/>
+      <w:lvlJc w:val="left"/>
+      <w:pPr>
+        <w:ind w:left="2880" w:hanging="360"/>
+      </w:pPr>
+      <w:rPr>
+        <w:rFonts w:ascii="Symbol" w:hAnsi="Symbol" w:hint="default"/>
+      </w:rPr>
+    </w:lvl>
+    <w:lvl w:ilvl="4" w:tplc="040C0003" w:tentative="1">
+      <w:start w:val="1"/>
+      <w:numFmt w:val="bullet"/>
+      <w:lvlText w:val="o"/>
+      <w:lvlJc w:val="left"/>
+      <w:pPr>
+        <w:ind w:left="3600" w:hanging="360"/>
+      </w:pPr>
+      <w:rPr>
+        <w:rFonts w:ascii="Courier New" w:hAnsi="Courier New" w:cs="Courier New" w:hint="default"/>
+      </w:rPr>
+    </w:lvl>
+    <w:lvl w:ilvl="5" w:tplc="040C0005" w:tentative="1">
+      <w:start w:val="1"/>
+      <w:numFmt w:val="bullet"/>
+      <w:lvlText w:val=""/>
+      <w:lvlJc w:val="left"/>
+      <w:pPr>
+        <w:ind w:left="4320" w:hanging="360"/>
+      </w:pPr>
+      <w:rPr>
+        <w:rFonts w:ascii="Wingdings" w:hAnsi="Wingdings" w:hint="default"/>
+      </w:rPr>
+    </w:lvl>
+    <w:lvl w:ilvl="6" w:tplc="040C0001" w:tentative="1">
+      <w:start w:val="1"/>
+      <w:numFmt w:val="bullet"/>
+      <w:lvlText w:val=""/>
+      <w:lvlJc w:val="left"/>
+      <w:pPr>
+        <w:ind w:left="5040" w:hanging="360"/>
+      </w:pPr>
+      <w:rPr>
+        <w:rFonts w:ascii="Symbol" w:hAnsi="Symbol" w:hint="default"/>
+      </w:rPr>
+    </w:lvl>
+    <w:lvl w:ilvl="7" w:tplc="040C0003" w:tentative="1">
+      <w:start w:val="1"/>
+      <w:numFmt w:val="bullet"/>
+      <w:lvlText w:val="o"/>
+      <w:lvlJc w:val="left"/>
+      <w:pPr>
+        <w:ind w:left="5760" w:hanging="360"/>
+      </w:pPr>
+      <w:rPr>
+        <w:rFonts w:ascii="Courier New" w:hAnsi="Courier New" w:cs="Courier New" w:hint="default"/>
+      </w:rPr>
+    </w:lvl>
+    <w:lvl w:ilvl="8" w:tplc="040C0005" w:tentative="1">
+      <w:start w:val="1"/>
+      <w:numFmt w:val="bullet"/>
+      <w:lvlText w:val=""/>
+      <w:lvlJc w:val="left"/>
+      <w:pPr>
+        <w:ind w:left="6480" w:hanging="360"/>
+      </w:pPr>
+      <w:rPr>
+        <w:rFonts w:ascii="Wingdings" w:hAnsi="Wingdings" w:hint="default"/>
+      </w:rPr>
+    </w:lvl>
+  </w:abstractNum>
+  <w:abstractNum w:abstractNumId="2" w15:restartNumberingAfterBreak="0">
     <w:nsid w:val="2AE84162"/>
     <w:multiLevelType w:val="hybridMultilevel"/>
     <w:tmpl w:val="3A0657EC"/>
@@ -479,7 +921,7 @@
       </w:pPr>
     </w:lvl>
   </w:abstractNum>
-  <w:abstractNum w:abstractNumId="1" w15:restartNumberingAfterBreak="0">
+  <w:abstractNum w:abstractNumId="3" w15:restartNumberingAfterBreak="0">
     <w:nsid w:val="5C9B6978"/>
     <w:multiLevelType w:val="hybridMultilevel"/>
     <w:tmpl w:val="0E4AB04A"/>
@@ -569,10 +1011,16 @@
     </w:lvl>
   </w:abstractNum>
   <w:num w:numId="1">
-    <w:abstractNumId w:val="1"/>
+    <w:abstractNumId w:val="3"/>
   </w:num>
   <w:num w:numId="2">
+    <w:abstractNumId w:val="2"/>
+  </w:num>
+  <w:num w:numId="3">
     <w:abstractNumId w:val="0"/>
+  </w:num>
+  <w:num w:numId="4">
+    <w:abstractNumId w:val="1"/>
   </w:num>
 </w:numbering>
 </file>

</xml_diff>

<commit_message>
major updates for experiment
- updated instructions
- removed loss amount for choice to avoid stressing the temporal duration for choices
- increased time to answer in choice to avoid them performing risk discounting when they have to answer
</commit_message>
<xml_diff>
--- a/LGC_Motiv_task/task_INSTRUCTIONS_for_experimenter.docx
+++ b/LGC_Motiv_task/task_INSTRUCTIONS_for_experimenter.docx
@@ -1,6 +1,6 @@
 
 <file path=word/document.xml><?xml version="1.0" encoding="utf-8"?>
-<w:document xmlns:wpc="http://schemas.microsoft.com/office/word/2010/wordprocessingCanvas" xmlns:cx="http://schemas.microsoft.com/office/drawing/2014/chartex" xmlns:cx1="http://schemas.microsoft.com/office/drawing/2015/9/8/chartex" xmlns:cx2="http://schemas.microsoft.com/office/drawing/2015/10/21/chartex" xmlns:cx3="http://schemas.microsoft.com/office/drawing/2016/5/9/chartex" xmlns:cx4="http://schemas.microsoft.com/office/drawing/2016/5/10/chartex" xmlns:cx5="http://schemas.microsoft.com/office/drawing/2016/5/11/chartex" xmlns:cx6="http://schemas.microsoft.com/office/drawing/2016/5/12/chartex" xmlns:cx7="http://schemas.microsoft.com/office/drawing/2016/5/13/chartex" xmlns:cx8="http://schemas.microsoft.com/office/drawing/2016/5/14/chartex" xmlns:mc="http://schemas.openxmlformats.org/markup-compatibility/2006" xmlns:aink="http://schemas.microsoft.com/office/drawing/2016/ink" xmlns:am3d="http://schemas.microsoft.com/office/drawing/2017/model3d" xmlns:o="urn:schemas-microsoft-com:office:office" xmlns:r="http://schemas.openxmlformats.org/officeDocument/2006/relationships" xmlns:m="http://schemas.openxmlformats.org/officeDocument/2006/math" xmlns:v="urn:schemas-microsoft-com:vml" xmlns:wp14="http://schemas.microsoft.com/office/word/2010/wordprocessingDrawing" xmlns:wp="http://schemas.openxmlformats.org/drawingml/2006/wordprocessingDrawing" xmlns:w10="urn:schemas-microsoft-com:office:word" xmlns:w="http://schemas.openxmlformats.org/wordprocessingml/2006/main" xmlns:w14="http://schemas.microsoft.com/office/word/2010/wordml" xmlns:w15="http://schemas.microsoft.com/office/word/2012/wordml" xmlns:w16cex="http://schemas.microsoft.com/office/word/2018/wordml/cex" xmlns:w16cid="http://schemas.microsoft.com/office/word/2016/wordml/cid" xmlns:w16="http://schemas.microsoft.com/office/word/2018/wordml" xmlns:w16sdtdh="http://schemas.microsoft.com/office/word/2020/wordml/sdtdatahash" xmlns:w16se="http://schemas.microsoft.com/office/word/2015/wordml/symex" xmlns:wpg="http://schemas.microsoft.com/office/word/2010/wordprocessingGroup" xmlns:wpi="http://schemas.microsoft.com/office/word/2010/wordprocessingInk" xmlns:wne="http://schemas.microsoft.com/office/word/2006/wordml" xmlns:wps="http://schemas.microsoft.com/office/word/2010/wordprocessingShape" mc:Ignorable="w14 w15 w16se w16cid w16 w16cex w16sdtdh wp14">
+<w:document xmlns:wpc="http://schemas.microsoft.com/office/word/2010/wordprocessingCanvas" xmlns:cx="http://schemas.microsoft.com/office/drawing/2014/chartex" xmlns:cx1="http://schemas.microsoft.com/office/drawing/2015/9/8/chartex" xmlns:cx2="http://schemas.microsoft.com/office/drawing/2015/10/21/chartex" xmlns:cx3="http://schemas.microsoft.com/office/drawing/2016/5/9/chartex" xmlns:cx4="http://schemas.microsoft.com/office/drawing/2016/5/10/chartex" xmlns:cx5="http://schemas.microsoft.com/office/drawing/2016/5/11/chartex" xmlns:cx6="http://schemas.microsoft.com/office/drawing/2016/5/12/chartex" xmlns:cx7="http://schemas.microsoft.com/office/drawing/2016/5/13/chartex" xmlns:cx8="http://schemas.microsoft.com/office/drawing/2016/5/14/chartex" xmlns:mc="http://schemas.openxmlformats.org/markup-compatibility/2006" xmlns:aink="http://schemas.microsoft.com/office/drawing/2016/ink" xmlns:am3d="http://schemas.microsoft.com/office/drawing/2017/model3d" xmlns:o="urn:schemas-microsoft-com:office:office" xmlns:r="http://schemas.openxmlformats.org/officeDocument/2006/relationships" xmlns:m="http://schemas.openxmlformats.org/officeDocument/2006/math" xmlns:v="urn:schemas-microsoft-com:vml" xmlns:wp14="http://schemas.microsoft.com/office/word/2010/wordprocessingDrawing" xmlns:wp="http://schemas.openxmlformats.org/drawingml/2006/wordprocessingDrawing" xmlns:w10="urn:schemas-microsoft-com:office:word" xmlns:w="http://schemas.openxmlformats.org/wordprocessingml/2006/main" xmlns:w14="http://schemas.microsoft.com/office/word/2010/wordml" xmlns:w15="http://schemas.microsoft.com/office/word/2012/wordml" xmlns:w16cid="http://schemas.microsoft.com/office/word/2016/wordml/cid" xmlns:w16se="http://schemas.microsoft.com/office/word/2015/wordml/symex" xmlns:wpg="http://schemas.microsoft.com/office/word/2010/wordprocessingGroup" xmlns:wpi="http://schemas.microsoft.com/office/word/2010/wordprocessingInk" xmlns:wne="http://schemas.microsoft.com/office/word/2006/wordml" xmlns:wps="http://schemas.microsoft.com/office/word/2010/wordprocessingShape" mc:Ignorable="w14 w15 w16se w16cid wp14">
   <w:body>
     <w:p>
       <w:pPr>
@@ -30,11 +30,19 @@
           <w:numId w:val="5"/>
         </w:numPr>
       </w:pPr>
-      <w:r>
-        <w:rPr>
-          <w:b/>
-        </w:rPr>
-        <w:t>un bac d’azote liquide</w:t>
+      <w:proofErr w:type="gramStart"/>
+      <w:r>
+        <w:rPr>
+          <w:b/>
+        </w:rPr>
+        <w:t>un</w:t>
+      </w:r>
+      <w:proofErr w:type="gramEnd"/>
+      <w:r>
+        <w:rPr>
+          <w:b/>
+        </w:rPr>
+        <w:t xml:space="preserve"> bac d’azote liquide</w:t>
       </w:r>
       <w:r>
         <w:rPr>
@@ -76,11 +84,19 @@
           <w:numId w:val="5"/>
         </w:numPr>
       </w:pPr>
-      <w:r>
-        <w:rPr>
-          <w:b/>
-        </w:rPr>
-        <w:t>une louche écumoire</w:t>
+      <w:proofErr w:type="gramStart"/>
+      <w:r>
+        <w:rPr>
+          <w:b/>
+        </w:rPr>
+        <w:t>une</w:t>
+      </w:r>
+      <w:proofErr w:type="gramEnd"/>
+      <w:r>
+        <w:rPr>
+          <w:b/>
+        </w:rPr>
+        <w:t xml:space="preserve"> louche écumoire</w:t>
       </w:r>
       <w:r>
         <w:t xml:space="preserve"> pour récupérer l’échantillon dans l’azote</w:t>
@@ -94,11 +110,19 @@
           <w:numId w:val="5"/>
         </w:numPr>
       </w:pPr>
-      <w:r>
-        <w:rPr>
-          <w:b/>
-        </w:rPr>
-        <w:t>un bac de carboglace</w:t>
+      <w:proofErr w:type="gramStart"/>
+      <w:r>
+        <w:rPr>
+          <w:b/>
+        </w:rPr>
+        <w:t>un</w:t>
+      </w:r>
+      <w:proofErr w:type="gramEnd"/>
+      <w:r>
+        <w:rPr>
+          <w:b/>
+        </w:rPr>
+        <w:t xml:space="preserve"> bac de carboglace</w:t>
       </w:r>
     </w:p>
     <w:p>
@@ -109,11 +133,40 @@
           <w:numId w:val="5"/>
         </w:numPr>
       </w:pPr>
-      <w:r>
-        <w:rPr>
-          <w:b/>
-        </w:rPr>
-        <w:t>un bac de glace normale</w:t>
+      <w:proofErr w:type="gramStart"/>
+      <w:r>
+        <w:rPr>
+          <w:b/>
+        </w:rPr>
+        <w:t>un</w:t>
+      </w:r>
+      <w:proofErr w:type="gramEnd"/>
+      <w:r>
+        <w:rPr>
+          <w:b/>
+        </w:rPr>
+        <w:t xml:space="preserve"> </w:t>
+      </w:r>
+      <w:r>
+        <w:rPr>
+          <w:b/>
+        </w:rPr>
+        <w:t xml:space="preserve">petit </w:t>
+      </w:r>
+      <w:r>
+        <w:rPr>
+          <w:b/>
+        </w:rPr>
+        <w:t>bac de glace n</w:t>
+      </w:r>
+      <w:r>
+        <w:rPr>
+          <w:b/>
+        </w:rPr>
+        <w:t xml:space="preserve">ormale noir </w:t>
+      </w:r>
+      <w:r>
+        <w:t>(pour ramener le sang pour extraire plasma)</w:t>
       </w:r>
     </w:p>
     <w:p>
@@ -272,7 +325,21 @@
         <w:rPr>
           <w:b/>
         </w:rPr>
-        <w:t>1 formulaire covid du point santé</w:t>
+        <w:t xml:space="preserve">1 formulaire </w:t>
+      </w:r>
+      <w:proofErr w:type="spellStart"/>
+      <w:r>
+        <w:rPr>
+          <w:b/>
+        </w:rPr>
+        <w:t>covid</w:t>
+      </w:r>
+      <w:proofErr w:type="spellEnd"/>
+      <w:r>
+        <w:rPr>
+          <w:b/>
+        </w:rPr>
+        <w:t xml:space="preserve"> du point santé</w:t>
       </w:r>
     </w:p>
     <w:p>
@@ -482,6 +549,70 @@
         <w:t>1 paire de gants L + 1 paire de gants M pour l’extraction du sang</w:t>
       </w:r>
     </w:p>
+    <w:p>
+      <w:pPr>
+        <w:pStyle w:val="Paragraphedeliste"/>
+        <w:numPr>
+          <w:ilvl w:val="0"/>
+          <w:numId w:val="5"/>
+        </w:numPr>
+        <w:rPr>
+          <w:b/>
+        </w:rPr>
+      </w:pPr>
+      <w:r>
+        <w:rPr>
+          <w:b/>
+        </w:rPr>
+        <w:t>Mouchoirs</w:t>
+      </w:r>
+      <w:r>
+        <w:t xml:space="preserve"> (pour la salive)</w:t>
+      </w:r>
+    </w:p>
+    <w:p>
+      <w:pPr>
+        <w:pStyle w:val="Paragraphedeliste"/>
+        <w:numPr>
+          <w:ilvl w:val="0"/>
+          <w:numId w:val="5"/>
+        </w:numPr>
+        <w:rPr>
+          <w:b/>
+        </w:rPr>
+      </w:pPr>
+      <w:r>
+        <w:rPr>
+          <w:b/>
+        </w:rPr>
+        <w:t>1 verre d’eau + 1 bouteille d’eau</w:t>
+      </w:r>
+    </w:p>
+    <w:p>
+      <w:pPr>
+        <w:rPr>
+          <w:b/>
+        </w:rPr>
+      </w:pPr>
+    </w:p>
+    <w:p>
+      <w:pPr>
+        <w:pStyle w:val="Paragraphedeliste"/>
+        <w:numPr>
+          <w:ilvl w:val="0"/>
+          <w:numId w:val="1"/>
+        </w:numPr>
+        <w:rPr>
+          <w:b/>
+        </w:rPr>
+      </w:pPr>
+      <w:r>
+        <w:rPr>
+          <w:b/>
+        </w:rPr>
+        <w:t>Préparer glace + matériel à partir de 13h30-13h40 et décoller max à 13h45</w:t>
+      </w:r>
+    </w:p>
     <w:p/>
     <w:p>
       <w:pPr>
@@ -563,12 +694,28 @@
           <w:numId w:val="7"/>
         </w:numPr>
       </w:pPr>
-      <w:r>
-        <w:rPr>
-          <w:b/>
-        </w:rPr>
-        <w:t>formulaire covid</w:t>
-      </w:r>
+      <w:proofErr w:type="gramStart"/>
+      <w:r>
+        <w:rPr>
+          <w:b/>
+        </w:rPr>
+        <w:t>formulaire</w:t>
+      </w:r>
+      <w:proofErr w:type="gramEnd"/>
+      <w:r>
+        <w:rPr>
+          <w:b/>
+        </w:rPr>
+        <w:t xml:space="preserve"> </w:t>
+      </w:r>
+      <w:proofErr w:type="spellStart"/>
+      <w:r>
+        <w:rPr>
+          <w:b/>
+        </w:rPr>
+        <w:t>covid</w:t>
+      </w:r>
+      <w:proofErr w:type="spellEnd"/>
       <w:r>
         <w:t xml:space="preserve"> du point santé</w:t>
       </w:r>
@@ -584,11 +731,19 @@
           <w:numId w:val="7"/>
         </w:numPr>
       </w:pPr>
-      <w:r>
-        <w:rPr>
-          <w:b/>
-        </w:rPr>
-        <w:t>formulaire de sécurité du CIBM</w:t>
+      <w:proofErr w:type="gramStart"/>
+      <w:r>
+        <w:rPr>
+          <w:b/>
+        </w:rPr>
+        <w:t>formulaire</w:t>
+      </w:r>
+      <w:proofErr w:type="gramEnd"/>
+      <w:r>
+        <w:rPr>
+          <w:b/>
+        </w:rPr>
+        <w:t xml:space="preserve"> de sécurité du CIBM</w:t>
       </w:r>
       <w:r>
         <w:rPr>
@@ -606,11 +761,19 @@
         </w:numPr>
         <w:spacing w:after="0"/>
       </w:pPr>
-      <w:r>
-        <w:rPr>
-          <w:b/>
-        </w:rPr>
-        <w:t>expliquer déroulé de la journée</w:t>
+      <w:proofErr w:type="gramStart"/>
+      <w:r>
+        <w:rPr>
+          <w:b/>
+        </w:rPr>
+        <w:t>expliquer</w:t>
+      </w:r>
+      <w:proofErr w:type="gramEnd"/>
+      <w:r>
+        <w:rPr>
+          <w:b/>
+        </w:rPr>
+        <w:t xml:space="preserve"> déroulé de la journée</w:t>
       </w:r>
     </w:p>
     <w:p>
@@ -622,8 +785,13 @@
         </w:numPr>
         <w:spacing w:after="0"/>
       </w:pPr>
-      <w:r>
-        <w:t>prélèvement sanguin au point santé</w:t>
+      <w:proofErr w:type="gramStart"/>
+      <w:r>
+        <w:t>prélèvement</w:t>
+      </w:r>
+      <w:proofErr w:type="gramEnd"/>
+      <w:r>
+        <w:t xml:space="preserve"> sanguin au point santé</w:t>
       </w:r>
       <w:r>
         <w:t xml:space="preserve"> d’une faible quantité de sang (demi-tasse d’espresso</w:t>
@@ -690,7 +858,46 @@
       <w:r>
         <w:t>+ 8 prélèvements salivaires à effectuer</w:t>
       </w:r>
-      <w:r>
+    </w:p>
+    <w:p>
+      <w:pPr>
+        <w:spacing w:after="0"/>
+        <w:jc w:val="both"/>
+        <w:rPr>
+          <w:b/>
+        </w:rPr>
+      </w:pPr>
+      <w:r>
+        <w:rPr>
+          <w:b/>
+        </w:rPr>
+        <w:lastRenderedPageBreak/>
+        <w:t xml:space="preserve">Vous obtiendrez </w:t>
+      </w:r>
+      <w:r>
+        <w:rPr>
+          <w:b/>
+        </w:rPr>
+        <w:t xml:space="preserve">au minimum </w:t>
+      </w:r>
+      <w:r>
+        <w:rPr>
+          <w:b/>
+        </w:rPr>
+        <w:t>100</w:t>
+      </w:r>
+      <w:bookmarkStart w:id="0" w:name="_GoBack"/>
+      <w:bookmarkEnd w:id="0"/>
+      <w:r>
+        <w:rPr>
+          <w:b/>
+        </w:rPr>
+        <w:t xml:space="preserve"> francs une fois que vous aurez accompli l’ensemble de l’expérience.</w:t>
+      </w:r>
+      <w:r>
+        <w:rPr>
+          <w:b/>
+        </w:rPr>
         <w:br/>
       </w:r>
     </w:p>
@@ -729,11 +936,19 @@
           <w:numId w:val="8"/>
         </w:numPr>
       </w:pPr>
-      <w:r>
-        <w:rPr>
-          <w:b/>
-        </w:rPr>
-        <w:t>extraction 1.2mL*4</w:t>
+      <w:proofErr w:type="gramStart"/>
+      <w:r>
+        <w:rPr>
+          <w:b/>
+        </w:rPr>
+        <w:t>extraction</w:t>
+      </w:r>
+      <w:proofErr w:type="gramEnd"/>
+      <w:r>
+        <w:rPr>
+          <w:b/>
+        </w:rPr>
+        <w:t xml:space="preserve"> 1.2mL*4</w:t>
       </w:r>
       <w:r>
         <w:t xml:space="preserve"> </w:t>
@@ -759,11 +974,24 @@
           <w:numId w:val="8"/>
         </w:numPr>
       </w:pPr>
-      <w:r>
-        <w:t xml:space="preserve">un </w:t>
-      </w:r>
-      <w:r>
-        <w:t xml:space="preserve">de nous met les aliquots direct dans </w:t>
+      <w:proofErr w:type="gramStart"/>
+      <w:r>
+        <w:t>un</w:t>
+      </w:r>
+      <w:proofErr w:type="gramEnd"/>
+      <w:r>
+        <w:t xml:space="preserve"> </w:t>
+      </w:r>
+      <w:r>
+        <w:t xml:space="preserve">de nous met les </w:t>
+      </w:r>
+      <w:proofErr w:type="spellStart"/>
+      <w:r>
+        <w:t>aliquots</w:t>
+      </w:r>
+      <w:proofErr w:type="spellEnd"/>
+      <w:r>
+        <w:t xml:space="preserve"> direct dans </w:t>
       </w:r>
       <w:r>
         <w:rPr>
@@ -807,195 +1035,1297 @@
           <w:numId w:val="8"/>
         </w:numPr>
       </w:pPr>
-      <w:r>
+      <w:proofErr w:type="gramStart"/>
+      <w:r>
+        <w:t>puis</w:t>
+      </w:r>
+      <w:proofErr w:type="gramEnd"/>
+      <w:r>
+        <w:t xml:space="preserve"> un de nous </w:t>
+      </w:r>
+      <w:r>
+        <w:t xml:space="preserve">ramène les échantillons dans la </w:t>
+      </w:r>
+      <w:r>
+        <w:rPr>
+          <w:b/>
+        </w:rPr>
+        <w:t>carboglace (-</w:t>
+      </w:r>
+      <w:r>
+        <w:rPr>
+          <w:b/>
+        </w:rPr>
+        <w:t>8</w:t>
+      </w:r>
+      <w:r>
+        <w:rPr>
+          <w:b/>
+        </w:rPr>
+        <w:t>0°C)</w:t>
+      </w:r>
+      <w:r>
+        <w:t xml:space="preserve"> au frigo du labo</w:t>
+      </w:r>
+      <w:r>
+        <w:t xml:space="preserve"> (-80°C) situé </w:t>
+      </w:r>
+      <w:r>
+        <w:t xml:space="preserve">couloir AI-0121 </w:t>
+      </w:r>
+      <w:r>
+        <w:t xml:space="preserve">salle </w:t>
+      </w:r>
+      <w:r>
+        <w:t>AI-</w:t>
+      </w:r>
+      <w:r>
+        <w:t>0223</w:t>
+      </w:r>
+    </w:p>
+    <w:p>
+      <w:pPr>
+        <w:pStyle w:val="Paragraphedeliste"/>
+        <w:numPr>
+          <w:ilvl w:val="1"/>
+          <w:numId w:val="8"/>
+        </w:numPr>
+      </w:pPr>
+      <w:proofErr w:type="gramStart"/>
+      <w:r>
+        <w:t>après</w:t>
+      </w:r>
+      <w:proofErr w:type="gramEnd"/>
+      <w:r>
+        <w:t xml:space="preserve"> l’extraction du sang, possible </w:t>
+      </w:r>
+      <w:r>
+        <w:rPr>
+          <w:b/>
+        </w:rPr>
+        <w:t>faire pause 5-10 minutes</w:t>
+      </w:r>
+      <w:r>
+        <w:t xml:space="preserve"> pour le participant sur les canapés du hall si le participant ne se sent pas bien</w:t>
+      </w:r>
+    </w:p>
+    <w:p>
+      <w:pPr>
+        <w:pStyle w:val="Paragraphedeliste"/>
+        <w:ind w:left="1440"/>
+      </w:pPr>
+    </w:p>
+    <w:p>
+      <w:pPr>
+        <w:pStyle w:val="Paragraphedeliste"/>
+        <w:numPr>
+          <w:ilvl w:val="0"/>
+          <w:numId w:val="6"/>
+        </w:numPr>
+      </w:pPr>
+      <w:proofErr w:type="gramStart"/>
+      <w:r>
+        <w:rPr>
+          <w:b/>
+        </w:rPr>
+        <w:t>aller</w:t>
+      </w:r>
+      <w:proofErr w:type="gramEnd"/>
+      <w:r>
+        <w:rPr>
+          <w:b/>
+        </w:rPr>
+        <w:t xml:space="preserve"> au </w:t>
+      </w:r>
+      <w:r>
+        <w:rPr>
+          <w:b/>
+        </w:rPr>
+        <w:t>CIBM</w:t>
+      </w:r>
+    </w:p>
+    <w:p>
+      <w:pPr>
+        <w:pStyle w:val="Paragraphedeliste"/>
+        <w:numPr>
+          <w:ilvl w:val="0"/>
+          <w:numId w:val="8"/>
+        </w:numPr>
+      </w:pPr>
+      <w:r>
+        <w:t>1 personne</w:t>
+      </w:r>
+      <w:r>
+        <w:t xml:space="preserve"> ramène le participant au CIBM</w:t>
+      </w:r>
+      <w:r>
+        <w:t xml:space="preserve"> </w:t>
+      </w:r>
+      <w:r>
+        <w:t>et lui explique les contraintes du scanner spectroscopie :</w:t>
+      </w:r>
+    </w:p>
+    <w:p>
+      <w:pPr>
+        <w:pStyle w:val="Paragraphedeliste"/>
+        <w:numPr>
+          <w:ilvl w:val="1"/>
+          <w:numId w:val="8"/>
+        </w:numPr>
+        <w:rPr>
+          <w:b/>
+        </w:rPr>
+      </w:pPr>
+      <w:r>
+        <w:rPr>
+          <w:b/>
+        </w:rPr>
+        <w:t>TOILETTES</w:t>
+      </w:r>
+      <w:r>
+        <w:t xml:space="preserve"> avant le scanner</w:t>
+      </w:r>
+      <w:r>
+        <w:t xml:space="preserve"> et l’installation</w:t>
+      </w:r>
+    </w:p>
+    <w:p>
+      <w:pPr>
+        <w:pStyle w:val="Paragraphedeliste"/>
+        <w:numPr>
+          <w:ilvl w:val="1"/>
+          <w:numId w:val="8"/>
+        </w:numPr>
+        <w:rPr>
+          <w:b/>
+        </w:rPr>
+      </w:pPr>
+      <w:r>
+        <w:rPr>
+          <w:b/>
+        </w:rPr>
+        <w:t>PR</w:t>
+      </w:r>
+      <w:r>
+        <w:rPr>
+          <w:rFonts w:cstheme="minorHAnsi"/>
+          <w:b/>
+        </w:rPr>
+        <w:t xml:space="preserve">ÉLÈVEMENT SALIVAIRE A </w:t>
+      </w:r>
+      <w:r>
+        <w:rPr>
+          <w:rFonts w:cstheme="minorHAnsi"/>
+        </w:rPr>
+        <w:t xml:space="preserve">(pour cortisol) penser à annoter le tube </w:t>
+      </w:r>
+      <w:r>
+        <w:rPr>
+          <w:rFonts w:cstheme="minorHAnsi"/>
+          <w:b/>
+        </w:rPr>
+        <w:t>CIDXXX_</w:t>
+      </w:r>
+      <w:r>
+        <w:rPr>
+          <w:rFonts w:cstheme="minorHAnsi"/>
+          <w:b/>
+        </w:rPr>
+        <w:t>A</w:t>
+      </w:r>
+      <w:r>
+        <w:rPr>
+          <w:rFonts w:cstheme="minorHAnsi"/>
+        </w:rPr>
+        <w:t xml:space="preserve"> et stocker dans le </w:t>
+      </w:r>
+      <w:r>
+        <w:rPr>
+          <w:rFonts w:cstheme="minorHAnsi"/>
+        </w:rPr>
+        <w:t>bac de carboglace (à poser dans l’évier car l’eau va couler)</w:t>
+      </w:r>
+    </w:p>
+    <w:p>
+      <w:pPr>
+        <w:pStyle w:val="Paragraphedeliste"/>
+        <w:numPr>
+          <w:ilvl w:val="1"/>
+          <w:numId w:val="8"/>
+        </w:numPr>
+        <w:rPr>
+          <w:b/>
+        </w:rPr>
+      </w:pPr>
+      <w:r>
+        <w:rPr>
+          <w:b/>
+        </w:rPr>
+        <w:t>+ question fatigue entre 0 et 10</w:t>
+      </w:r>
+    </w:p>
+    <w:p>
+      <w:pPr>
+        <w:pStyle w:val="Paragraphedeliste"/>
+        <w:numPr>
+          <w:ilvl w:val="1"/>
+          <w:numId w:val="8"/>
+        </w:numPr>
+        <w:rPr>
+          <w:b/>
+        </w:rPr>
+      </w:pPr>
+      <w:r>
+        <w:rPr>
+          <w:b/>
+        </w:rPr>
+        <w:t xml:space="preserve">Peser </w:t>
+      </w:r>
+      <w:r>
+        <w:t>le participant sur la balance s</w:t>
+      </w:r>
+      <w:r>
+        <w:t>’</w:t>
+      </w:r>
+      <w:r>
+        <w:t>il/elle ne connaît pas son poids</w:t>
+      </w:r>
+    </w:p>
+    <w:p>
+      <w:pPr>
+        <w:pStyle w:val="Paragraphedeliste"/>
+        <w:numPr>
+          <w:ilvl w:val="1"/>
+          <w:numId w:val="8"/>
+        </w:numPr>
+        <w:rPr>
+          <w:b/>
+        </w:rPr>
+      </w:pPr>
+      <w:proofErr w:type="gramStart"/>
+      <w:r>
+        <w:t>pour</w:t>
+      </w:r>
+      <w:proofErr w:type="gramEnd"/>
+      <w:r>
+        <w:t xml:space="preserve"> les femmes : briefer sur le </w:t>
+      </w:r>
+      <w:r>
+        <w:rPr>
+          <w:b/>
+        </w:rPr>
+        <w:t>soutien-gorge</w:t>
+      </w:r>
+      <w:r>
+        <w:t xml:space="preserve"> (elles peuvent retirer si elles veulent, mais elles peuvent aussi le garder. Pas dangereux mais peut être gênant)</w:t>
+      </w:r>
+    </w:p>
+    <w:p>
+      <w:pPr>
+        <w:pStyle w:val="Paragraphedeliste"/>
+        <w:numPr>
+          <w:ilvl w:val="1"/>
+          <w:numId w:val="8"/>
+        </w:numPr>
+      </w:pPr>
+      <w:proofErr w:type="gramStart"/>
+      <w:r>
+        <w:t>retirer</w:t>
+      </w:r>
+      <w:proofErr w:type="gramEnd"/>
+      <w:r>
+        <w:t xml:space="preserve"> tout </w:t>
+      </w:r>
+      <w:r>
+        <w:rPr>
+          <w:b/>
+        </w:rPr>
+        <w:t>objet métallique</w:t>
+      </w:r>
+      <w:r>
+        <w:t xml:space="preserve"> des poches</w:t>
+      </w:r>
+    </w:p>
+    <w:p>
+      <w:pPr>
+        <w:pStyle w:val="Paragraphedeliste"/>
+        <w:numPr>
+          <w:ilvl w:val="1"/>
+          <w:numId w:val="8"/>
+        </w:numPr>
+      </w:pPr>
+      <w:proofErr w:type="gramStart"/>
+      <w:r>
+        <w:t>retirer</w:t>
+      </w:r>
+      <w:proofErr w:type="gramEnd"/>
+      <w:r>
+        <w:t xml:space="preserve"> les </w:t>
+      </w:r>
+      <w:r>
+        <w:rPr>
+          <w:b/>
+        </w:rPr>
+        <w:t>chaussures</w:t>
+      </w:r>
+    </w:p>
+    <w:p>
+      <w:pPr>
+        <w:pStyle w:val="Paragraphedeliste"/>
+        <w:numPr>
+          <w:ilvl w:val="1"/>
+          <w:numId w:val="8"/>
+        </w:numPr>
+      </w:pPr>
+      <w:proofErr w:type="gramStart"/>
+      <w:r>
+        <w:rPr>
+          <w:b/>
+        </w:rPr>
+        <w:t>ne</w:t>
+      </w:r>
+      <w:proofErr w:type="gramEnd"/>
+      <w:r>
+        <w:rPr>
+          <w:b/>
+        </w:rPr>
+        <w:t xml:space="preserve"> pas attacher les cheveux</w:t>
+      </w:r>
+      <w:r>
+        <w:t xml:space="preserve"> (gênant pour l</w:t>
+      </w:r>
+      <w:r>
+        <w:t>’antenne du scanner</w:t>
+      </w:r>
+      <w:r>
+        <w:t>)</w:t>
+      </w:r>
+    </w:p>
+    <w:p>
+      <w:pPr>
+        <w:pStyle w:val="Paragraphedeliste"/>
+        <w:numPr>
+          <w:ilvl w:val="1"/>
+          <w:numId w:val="8"/>
+        </w:numPr>
+      </w:pPr>
+      <w:proofErr w:type="gramStart"/>
+      <w:r>
+        <w:rPr>
+          <w:b/>
+        </w:rPr>
+        <w:t>température</w:t>
+      </w:r>
+      <w:proofErr w:type="gramEnd"/>
+      <w:r>
+        <w:t xml:space="preserve"> : possible mettre un </w:t>
+      </w:r>
+      <w:r>
+        <w:rPr>
+          <w:b/>
+        </w:rPr>
+        <w:t>pull</w:t>
+      </w:r>
+      <w:r>
+        <w:t xml:space="preserve"> + on peut rajouter une </w:t>
+      </w:r>
+      <w:r>
+        <w:rPr>
+          <w:b/>
+        </w:rPr>
+        <w:t>couverture</w:t>
+      </w:r>
+    </w:p>
+    <w:p>
+      <w:pPr>
+        <w:pStyle w:val="Paragraphedeliste"/>
+        <w:numPr>
+          <w:ilvl w:val="1"/>
+          <w:numId w:val="8"/>
+        </w:numPr>
+      </w:pPr>
+      <w:proofErr w:type="gramStart"/>
+      <w:r>
+        <w:rPr>
+          <w:b/>
+        </w:rPr>
+        <w:t>la</w:t>
+      </w:r>
+      <w:proofErr w:type="gramEnd"/>
+      <w:r>
+        <w:rPr>
+          <w:b/>
+        </w:rPr>
+        <w:t xml:space="preserve"> tête pourrait tourner</w:t>
+      </w:r>
+      <w:r>
+        <w:t xml:space="preserve"> au moment de rentrer dans le scanner (lié à l’impact du champ magnétique sur l’oreille interne, </w:t>
+      </w:r>
+      <w:r>
+        <w:rPr>
+          <w:u w:val="single"/>
+        </w:rPr>
+        <w:t>pas dangereux</w:t>
+      </w:r>
+      <w:r>
+        <w:t>, attendre un peu et cela passera)</w:t>
+      </w:r>
+    </w:p>
+    <w:p>
+      <w:pPr>
+        <w:pStyle w:val="Paragraphedeliste"/>
+        <w:numPr>
+          <w:ilvl w:val="1"/>
+          <w:numId w:val="8"/>
+        </w:numPr>
+        <w:rPr>
+          <w:b/>
+        </w:rPr>
+      </w:pPr>
+      <w:proofErr w:type="gramStart"/>
+      <w:r>
+        <w:t>possible</w:t>
+      </w:r>
+      <w:proofErr w:type="gramEnd"/>
+      <w:r>
+        <w:rPr>
+          <w:b/>
+        </w:rPr>
+        <w:t xml:space="preserve"> dormir pendant la MRS</w:t>
+      </w:r>
+    </w:p>
+    <w:p>
+      <w:pPr>
+        <w:pStyle w:val="Paragraphedeliste"/>
+        <w:numPr>
+          <w:ilvl w:val="1"/>
+          <w:numId w:val="8"/>
+        </w:numPr>
+        <w:rPr>
+          <w:b/>
+        </w:rPr>
+      </w:pPr>
+      <w:proofErr w:type="gramStart"/>
+      <w:r>
+        <w:rPr>
+          <w:b/>
+        </w:rPr>
+        <w:t>pas</w:t>
+      </w:r>
+      <w:proofErr w:type="gramEnd"/>
+      <w:r>
+        <w:rPr>
+          <w:b/>
+        </w:rPr>
+        <w:t xml:space="preserve"> croiser les bras ou les jambes</w:t>
+      </w:r>
+      <w:r>
+        <w:t xml:space="preserve"> (artéfacts + fait chauffer)</w:t>
+      </w:r>
+    </w:p>
+    <w:p>
+      <w:pPr>
+        <w:pStyle w:val="Paragraphedeliste"/>
+        <w:numPr>
+          <w:ilvl w:val="1"/>
+          <w:numId w:val="8"/>
+        </w:numPr>
+      </w:pPr>
+      <w:proofErr w:type="gramStart"/>
+      <w:r>
+        <w:rPr>
+          <w:b/>
+        </w:rPr>
+        <w:t>mieux</w:t>
+      </w:r>
+      <w:proofErr w:type="gramEnd"/>
+      <w:r>
+        <w:rPr>
+          <w:b/>
+        </w:rPr>
+        <w:t xml:space="preserve"> de fermer les yeux </w:t>
+      </w:r>
+      <w:r>
+        <w:t>pendant l’entrée dans le scanner + pendant l’expérience</w:t>
+      </w:r>
+    </w:p>
+    <w:p>
+      <w:pPr>
+        <w:pStyle w:val="Paragraphedeliste"/>
+        <w:numPr>
+          <w:ilvl w:val="1"/>
+          <w:numId w:val="8"/>
+        </w:numPr>
+      </w:pPr>
+      <w:proofErr w:type="gramStart"/>
+      <w:r>
+        <w:rPr>
+          <w:b/>
+        </w:rPr>
+        <w:t>retirer</w:t>
+      </w:r>
+      <w:proofErr w:type="gramEnd"/>
+      <w:r>
+        <w:rPr>
+          <w:b/>
+        </w:rPr>
+        <w:t xml:space="preserve"> le masque</w:t>
+      </w:r>
+      <w:r>
+        <w:t xml:space="preserve"> (</w:t>
+      </w:r>
+      <w:proofErr w:type="spellStart"/>
+      <w:r>
+        <w:t>covid</w:t>
+      </w:r>
+      <w:proofErr w:type="spellEnd"/>
+      <w:r>
+        <w:t>)</w:t>
+      </w:r>
+    </w:p>
+    <w:p>
+      <w:pPr>
+        <w:pStyle w:val="Paragraphedeliste"/>
+        <w:numPr>
+          <w:ilvl w:val="1"/>
+          <w:numId w:val="8"/>
+        </w:numPr>
+      </w:pPr>
+      <w:proofErr w:type="gramStart"/>
+      <w:r>
+        <w:rPr>
+          <w:b/>
+        </w:rPr>
+        <w:t>expliquer</w:t>
+      </w:r>
+      <w:proofErr w:type="gramEnd"/>
+      <w:r>
+        <w:rPr>
+          <w:b/>
+        </w:rPr>
+        <w:t xml:space="preserve"> </w:t>
+      </w:r>
+      <w:r>
+        <w:rPr>
+          <w:b/>
+        </w:rPr>
+        <w:t>Pad + charlotte</w:t>
+      </w:r>
+      <w:r>
+        <w:t xml:space="preserve"> sur la tête (qualité du signal)</w:t>
+      </w:r>
+    </w:p>
+    <w:p>
+      <w:pPr>
+        <w:pStyle w:val="Paragraphedeliste"/>
+        <w:numPr>
+          <w:ilvl w:val="1"/>
+          <w:numId w:val="8"/>
+        </w:numPr>
+        <w:rPr>
+          <w:b/>
+          <w:u w:val="single"/>
+        </w:rPr>
+      </w:pPr>
+      <w:proofErr w:type="gramStart"/>
+      <w:r>
+        <w:rPr>
+          <w:b/>
+          <w:u w:val="single"/>
+        </w:rPr>
+        <w:t>pas</w:t>
+      </w:r>
+      <w:proofErr w:type="gramEnd"/>
+      <w:r>
+        <w:rPr>
+          <w:b/>
+          <w:u w:val="single"/>
+        </w:rPr>
+        <w:t xml:space="preserve"> bouger la tête !!!!</w:t>
+      </w:r>
+      <w:r>
+        <w:rPr>
+          <w:u w:val="single"/>
+        </w:rPr>
+        <w:t xml:space="preserve"> (</w:t>
+      </w:r>
+      <w:proofErr w:type="gramStart"/>
+      <w:r>
+        <w:rPr>
+          <w:u w:val="single"/>
+        </w:rPr>
+        <w:t>qualité</w:t>
+      </w:r>
+      <w:proofErr w:type="gramEnd"/>
+      <w:r>
+        <w:rPr>
+          <w:u w:val="single"/>
+        </w:rPr>
+        <w:t xml:space="preserve"> du signal)</w:t>
+      </w:r>
+    </w:p>
+    <w:p>
+      <w:pPr>
+        <w:pStyle w:val="Paragraphedeliste"/>
+        <w:numPr>
+          <w:ilvl w:val="1"/>
+          <w:numId w:val="8"/>
+        </w:numPr>
+        <w:rPr>
+          <w:b/>
+        </w:rPr>
+      </w:pPr>
+      <w:proofErr w:type="gramStart"/>
+      <w:r>
+        <w:rPr>
+          <w:b/>
+        </w:rPr>
+        <w:t>en</w:t>
+      </w:r>
+      <w:proofErr w:type="gramEnd"/>
+      <w:r>
+        <w:rPr>
+          <w:b/>
+        </w:rPr>
+        <w:t xml:space="preserve"> cas de soucis : poire d’arrêt d’urgence : </w:t>
+      </w:r>
+      <w:r>
+        <w:t xml:space="preserve">ils peuvent presser à n’importe quel moment s’ils ne se sentent pas bien (pas juste toilettes mais </w:t>
+      </w:r>
+      <w:r>
+        <w:rPr>
+          <w:b/>
+        </w:rPr>
+        <w:t>vraiment urgence</w:t>
+      </w:r>
+      <w:r>
+        <w:t>)</w:t>
+      </w:r>
+      <w:r>
+        <w:br/>
+      </w:r>
+      <w:r>
+        <w:rPr>
+          <w:b/>
+        </w:rPr>
+        <w:t>+ on les entend et on peut interagir</w:t>
+      </w:r>
+    </w:p>
+    <w:p>
+      <w:pPr>
+        <w:pStyle w:val="Paragraphedeliste"/>
+        <w:numPr>
+          <w:ilvl w:val="1"/>
+          <w:numId w:val="8"/>
+        </w:numPr>
+      </w:pPr>
+      <w:proofErr w:type="gramStart"/>
+      <w:r>
+        <w:rPr>
+          <w:b/>
+        </w:rPr>
+        <w:t>boules</w:t>
+      </w:r>
+      <w:proofErr w:type="gramEnd"/>
+      <w:r>
+        <w:rPr>
+          <w:b/>
+        </w:rPr>
+        <w:t xml:space="preserve"> </w:t>
+      </w:r>
+      <w:proofErr w:type="spellStart"/>
+      <w:r>
+        <w:rPr>
+          <w:b/>
+        </w:rPr>
+        <w:t>quiès</w:t>
+      </w:r>
+      <w:proofErr w:type="spellEnd"/>
+      <w:r>
+        <w:t xml:space="preserve"> pour le bruit de l’IRM (la « musique » de l’IRM)</w:t>
+      </w:r>
+    </w:p>
+    <w:p>
+      <w:pPr>
+        <w:pStyle w:val="Paragraphedeliste"/>
+        <w:numPr>
+          <w:ilvl w:val="1"/>
+          <w:numId w:val="8"/>
+        </w:numPr>
+      </w:pPr>
+      <w:proofErr w:type="gramStart"/>
+      <w:r>
+        <w:rPr>
+          <w:b/>
+        </w:rPr>
+        <w:t>mettre</w:t>
+      </w:r>
+      <w:proofErr w:type="gramEnd"/>
+      <w:r>
+        <w:rPr>
+          <w:b/>
+        </w:rPr>
+        <w:t xml:space="preserve"> </w:t>
+      </w:r>
+      <w:r>
+        <w:rPr>
+          <w:b/>
+        </w:rPr>
+        <w:t>Pad + charlotte</w:t>
+      </w:r>
+      <w:r>
+        <w:t xml:space="preserve"> sur la tête (appeler les 2 autres pour le faire)</w:t>
+      </w:r>
+    </w:p>
+    <w:p>
+      <w:pPr>
+        <w:rPr>
+          <w:b/>
+        </w:rPr>
+      </w:pPr>
+    </w:p>
+    <w:p>
+      <w:pPr>
+        <w:pStyle w:val="Paragraphedeliste"/>
+        <w:numPr>
+          <w:ilvl w:val="0"/>
+          <w:numId w:val="8"/>
+        </w:numPr>
+      </w:pPr>
+      <w:proofErr w:type="gramStart"/>
+      <w:r>
+        <w:t>une</w:t>
+      </w:r>
+      <w:proofErr w:type="gramEnd"/>
+      <w:r>
+        <w:t xml:space="preserve"> fois le/la </w:t>
+      </w:r>
+      <w:proofErr w:type="spellStart"/>
+      <w:r>
+        <w:t>participant.e</w:t>
+      </w:r>
+      <w:proofErr w:type="spellEnd"/>
+      <w:r>
+        <w:t xml:space="preserve"> </w:t>
+      </w:r>
+      <w:proofErr w:type="spellStart"/>
+      <w:r>
+        <w:t>installé.e</w:t>
+      </w:r>
+      <w:proofErr w:type="spellEnd"/>
+      <w:r>
+        <w:t xml:space="preserve"> dans le scanner :</w:t>
+      </w:r>
+    </w:p>
+    <w:p>
+      <w:pPr>
+        <w:pStyle w:val="Paragraphedeliste"/>
+        <w:numPr>
+          <w:ilvl w:val="1"/>
+          <w:numId w:val="8"/>
+        </w:numPr>
+        <w:rPr>
+          <w:b/>
+        </w:rPr>
+      </w:pPr>
+      <w:proofErr w:type="gramStart"/>
+      <w:r>
+        <w:rPr>
+          <w:b/>
+        </w:rPr>
+        <w:t>aller</w:t>
+      </w:r>
+      <w:proofErr w:type="gramEnd"/>
+      <w:r>
+        <w:rPr>
+          <w:b/>
+        </w:rPr>
+        <w:t xml:space="preserve"> le plus haut possible dans l’antenne</w:t>
+      </w:r>
+    </w:p>
+    <w:p>
+      <w:pPr>
+        <w:pStyle w:val="Paragraphedeliste"/>
+        <w:numPr>
+          <w:ilvl w:val="1"/>
+          <w:numId w:val="8"/>
+        </w:numPr>
+        <w:rPr>
+          <w:b/>
+        </w:rPr>
+      </w:pPr>
+      <w:proofErr w:type="gramStart"/>
+      <w:r>
+        <w:t>rappel</w:t>
+      </w:r>
+      <w:proofErr w:type="gramEnd"/>
+      <w:r>
+        <w:t> :</w:t>
+      </w:r>
+      <w:r>
+        <w:rPr>
+          <w:b/>
+        </w:rPr>
+        <w:t xml:space="preserve"> </w:t>
+      </w:r>
+      <w:r>
+        <w:rPr>
+          <w:b/>
+        </w:rPr>
+        <w:t>pas bouger la tête</w:t>
+      </w:r>
+      <w:r>
+        <w:rPr>
+          <w:b/>
+        </w:rPr>
+        <w:t> !!!!</w:t>
+      </w:r>
+      <w:r>
+        <w:rPr>
+          <w:b/>
+        </w:rPr>
+        <w:t xml:space="preserve"> </w:t>
+      </w:r>
+      <w:r>
+        <w:t>(+ pas croiser jambes et bras)</w:t>
+      </w:r>
+    </w:p>
+    <w:p>
+      <w:pPr>
+        <w:pStyle w:val="Paragraphedeliste"/>
+        <w:numPr>
+          <w:ilvl w:val="1"/>
+          <w:numId w:val="8"/>
+        </w:numPr>
+      </w:pPr>
+      <w:proofErr w:type="gramStart"/>
+      <w:r>
+        <w:t>rappel</w:t>
+      </w:r>
+      <w:proofErr w:type="gramEnd"/>
+      <w:r>
+        <w:rPr>
+          <w:b/>
+        </w:rPr>
+        <w:t> </w:t>
+      </w:r>
+      <w:r>
+        <w:t>:</w:t>
+      </w:r>
+      <w:r>
+        <w:rPr>
+          <w:b/>
+        </w:rPr>
+        <w:t xml:space="preserve"> fermer les yeux </w:t>
+      </w:r>
+      <w:r>
+        <w:t>(pour le laser + entrée dans le scanner)</w:t>
+      </w:r>
+    </w:p>
+    <w:p>
+      <w:pPr>
+        <w:pStyle w:val="Paragraphedeliste"/>
+        <w:numPr>
+          <w:ilvl w:val="1"/>
+          <w:numId w:val="8"/>
+        </w:numPr>
+        <w:rPr>
+          <w:b/>
+        </w:rPr>
+      </w:pPr>
+      <w:proofErr w:type="gramStart"/>
+      <w:r>
+        <w:rPr>
+          <w:b/>
+        </w:rPr>
+        <w:t>reproposer</w:t>
+      </w:r>
+      <w:proofErr w:type="gramEnd"/>
+      <w:r>
+        <w:rPr>
+          <w:b/>
+        </w:rPr>
+        <w:t xml:space="preserve"> couverture </w:t>
+      </w:r>
+      <w:r>
+        <w:t xml:space="preserve">si le/la </w:t>
+      </w:r>
+      <w:proofErr w:type="spellStart"/>
+      <w:r>
+        <w:t>participant.e</w:t>
+      </w:r>
+      <w:proofErr w:type="spellEnd"/>
+      <w:r>
+        <w:t xml:space="preserve"> pense que nécessaire</w:t>
+      </w:r>
+    </w:p>
+    <w:p>
+      <w:pPr>
+        <w:pStyle w:val="Paragraphedeliste"/>
+        <w:numPr>
+          <w:ilvl w:val="1"/>
+          <w:numId w:val="8"/>
+        </w:numPr>
+        <w:rPr>
+          <w:b/>
+        </w:rPr>
+      </w:pPr>
+      <w:proofErr w:type="gramStart"/>
+      <w:r>
+        <w:rPr>
+          <w:b/>
+        </w:rPr>
         <w:lastRenderedPageBreak/>
-        <w:t xml:space="preserve">puis un de nous </w:t>
-      </w:r>
-      <w:r>
-        <w:t xml:space="preserve">ramène les échantillons dans la </w:t>
-      </w:r>
-      <w:r>
-        <w:rPr>
-          <w:b/>
-        </w:rPr>
-        <w:t>carboglace (-20°C)</w:t>
-      </w:r>
-      <w:r>
-        <w:t xml:space="preserve"> au frigo du labo</w:t>
-      </w:r>
-      <w:r>
-        <w:t xml:space="preserve"> (-80°C) situé </w:t>
-      </w:r>
-      <w:r>
-        <w:t xml:space="preserve">couloir AI-0121 </w:t>
-      </w:r>
-      <w:r>
-        <w:t xml:space="preserve">salle </w:t>
-      </w:r>
-      <w:r>
-        <w:t>AI-</w:t>
-      </w:r>
-      <w:r>
-        <w:t xml:space="preserve">0223 </w:t>
-      </w:r>
-    </w:p>
-    <w:p>
-      <w:pPr>
-        <w:pStyle w:val="Paragraphedeliste"/>
-        <w:ind w:left="1440"/>
-      </w:pPr>
-    </w:p>
-    <w:p>
-      <w:pPr>
-        <w:pStyle w:val="Paragraphedeliste"/>
-        <w:numPr>
-          <w:ilvl w:val="0"/>
-          <w:numId w:val="6"/>
-        </w:numPr>
-      </w:pPr>
-      <w:r>
-        <w:rPr>
-          <w:b/>
-        </w:rPr>
-        <w:t xml:space="preserve">aller au </w:t>
-      </w:r>
-      <w:r>
-        <w:rPr>
-          <w:b/>
-        </w:rPr>
-        <w:t>CIBM</w:t>
-      </w:r>
-    </w:p>
-    <w:p>
-      <w:pPr>
-        <w:pStyle w:val="Paragraphedeliste"/>
-        <w:numPr>
-          <w:ilvl w:val="0"/>
+        <w:t>donner</w:t>
+      </w:r>
+      <w:proofErr w:type="gramEnd"/>
+      <w:r>
+        <w:rPr>
+          <w:b/>
+        </w:rPr>
+        <w:t xml:space="preserve"> la poire d’arrêt d’urgence </w:t>
+      </w:r>
+      <w:r>
+        <w:t xml:space="preserve">dans la main et </w:t>
+      </w:r>
+      <w:r>
+        <w:rPr>
+          <w:b/>
+        </w:rPr>
+        <w:t>expliquer</w:t>
+      </w:r>
+      <w:r>
+        <w:t xml:space="preserve"> à nouveau ce que c’est</w:t>
+      </w:r>
+    </w:p>
+    <w:p>
+      <w:pPr>
+        <w:pStyle w:val="Paragraphedeliste"/>
+        <w:numPr>
+          <w:ilvl w:val="1"/>
           <w:numId w:val="8"/>
         </w:numPr>
-      </w:pPr>
-      <w:r>
-        <w:t>1 personne ramène le sang au frigo -80°C et revient aider à l’installation du scanner</w:t>
-      </w:r>
-    </w:p>
-    <w:p>
-      <w:pPr>
-        <w:pStyle w:val="Paragraphedeliste"/>
-        <w:numPr>
-          <w:ilvl w:val="0"/>
-          <w:numId w:val="8"/>
-        </w:numPr>
-      </w:pPr>
-      <w:r>
-        <w:t>1 personne prépare l’ordinateur et le scan (cf fiche MRS/IRMf)</w:t>
-      </w:r>
-    </w:p>
-    <w:p>
-      <w:pPr>
-        <w:pStyle w:val="Paragraphedeliste"/>
-        <w:numPr>
-          <w:ilvl w:val="0"/>
-          <w:numId w:val="8"/>
-        </w:numPr>
-      </w:pPr>
-      <w:r>
-        <w:t>1 personne</w:t>
-      </w:r>
-      <w:r>
-        <w:t xml:space="preserve"> ramène le participant au CIBM</w:t>
-      </w:r>
-      <w:r>
+        <w:rPr>
+          <w:b/>
+        </w:rPr>
+      </w:pPr>
+      <w:r>
+        <w:rPr>
+          <w:b/>
+        </w:rPr>
+        <w:t xml:space="preserve">Rassurer le </w:t>
+      </w:r>
+      <w:proofErr w:type="spellStart"/>
+      <w:proofErr w:type="gramStart"/>
+      <w:r>
+        <w:rPr>
+          <w:b/>
+        </w:rPr>
+        <w:t>participant.e</w:t>
+      </w:r>
+      <w:proofErr w:type="spellEnd"/>
+      <w:proofErr w:type="gramEnd"/>
+      <w:r>
+        <w:rPr>
+          <w:b/>
+        </w:rPr>
         <w:t xml:space="preserve"> </w:t>
       </w:r>
       <w:r>
-        <w:t>et lui explique les contraintes du scanner spectroscopie :</w:t>
-      </w:r>
-    </w:p>
-    <w:p>
-      <w:pPr>
-        <w:pStyle w:val="Paragraphedeliste"/>
-        <w:numPr>
-          <w:ilvl w:val="1"/>
-          <w:numId w:val="8"/>
-        </w:numPr>
-        <w:rPr>
-          <w:b/>
-        </w:rPr>
-      </w:pPr>
-      <w:r>
-        <w:rPr>
-          <w:b/>
-        </w:rPr>
-        <w:t>TOILETTES</w:t>
-      </w:r>
-      <w:r>
-        <w:t xml:space="preserve"> avant le scanner</w:t>
-      </w:r>
-      <w:r>
-        <w:t xml:space="preserve"> et l’installation</w:t>
-      </w:r>
-    </w:p>
-    <w:p>
-      <w:pPr>
-        <w:pStyle w:val="Paragraphedeliste"/>
-        <w:numPr>
-          <w:ilvl w:val="1"/>
-          <w:numId w:val="8"/>
-        </w:numPr>
-        <w:rPr>
-          <w:b/>
-        </w:rPr>
-      </w:pPr>
-      <w:r>
-        <w:rPr>
-          <w:b/>
-        </w:rPr>
-        <w:t>PR</w:t>
-      </w:r>
-      <w:r>
-        <w:rPr>
-          <w:rFonts w:cstheme="minorHAnsi"/>
-          <w:b/>
-        </w:rPr>
-        <w:t xml:space="preserve">ÉLÈVEMENT SALIVAIRE A </w:t>
-      </w:r>
-      <w:r>
-        <w:rPr>
-          <w:rFonts w:cstheme="minorHAnsi"/>
-        </w:rPr>
-        <w:t xml:space="preserve">(pour cortisol) penser à annoter le tube </w:t>
-      </w:r>
-      <w:r>
-        <w:rPr>
-          <w:rFonts w:cstheme="minorHAnsi"/>
-          <w:b/>
-        </w:rPr>
-        <w:t>CIDXXX_</w:t>
-      </w:r>
-      <w:r>
-        <w:rPr>
-          <w:rFonts w:cstheme="minorHAnsi"/>
-          <w:b/>
-        </w:rPr>
-        <w:t>A</w:t>
-      </w:r>
-      <w:r>
-        <w:rPr>
-          <w:rFonts w:cstheme="minorHAnsi"/>
-        </w:rPr>
-        <w:t xml:space="preserve"> et stocker dans le frigo à 4°C</w:t>
-      </w:r>
-    </w:p>
-    <w:p>
-      <w:pPr>
-        <w:pStyle w:val="Paragraphedeliste"/>
-        <w:numPr>
-          <w:ilvl w:val="1"/>
-          <w:numId w:val="8"/>
-        </w:numPr>
-        <w:rPr>
-          <w:b/>
-        </w:rPr>
+        <w:t>en expliquant que la machine va émettre des son</w:t>
+      </w:r>
+      <w:r>
+        <w:t>s</w:t>
+      </w:r>
+      <w:r>
+        <w:t xml:space="preserve"> </w:t>
+      </w:r>
+      <w:r>
+        <w:t>tel</w:t>
+      </w:r>
+      <w:r>
+        <w:t xml:space="preserve"> une music </w:t>
+      </w:r>
+      <w:proofErr w:type="spellStart"/>
+      <w:r>
+        <w:t>electro</w:t>
+      </w:r>
+      <w:proofErr w:type="spellEnd"/>
+      <w:r>
+        <w:rPr>
+          <w:b/>
+        </w:rPr>
+        <w:t>.</w:t>
+      </w:r>
+    </w:p>
+    <w:p>
+      <w:pPr>
+        <w:rPr>
+          <w:b/>
+        </w:rPr>
+      </w:pPr>
+    </w:p>
+    <w:p>
+      <w:pPr>
+        <w:pStyle w:val="Paragraphedeliste"/>
+        <w:numPr>
+          <w:ilvl w:val="0"/>
+          <w:numId w:val="3"/>
+        </w:numPr>
+      </w:pPr>
+      <w:proofErr w:type="gramStart"/>
+      <w:r>
+        <w:rPr>
+          <w:b/>
+        </w:rPr>
+        <w:t>scan</w:t>
+      </w:r>
+      <w:proofErr w:type="gramEnd"/>
+      <w:r>
+        <w:rPr>
+          <w:b/>
+        </w:rPr>
+        <w:t xml:space="preserve"> </w:t>
+      </w:r>
+      <w:r>
+        <w:rPr>
+          <w:b/>
+        </w:rPr>
+        <w:t>MRS</w:t>
+      </w:r>
+    </w:p>
+    <w:p>
+      <w:pPr>
+        <w:pStyle w:val="Paragraphedeliste"/>
+        <w:numPr>
+          <w:ilvl w:val="0"/>
+          <w:numId w:val="3"/>
+        </w:numPr>
+      </w:pPr>
+      <w:proofErr w:type="gramStart"/>
+      <w:r>
+        <w:rPr>
+          <w:b/>
+        </w:rPr>
+        <w:t>fin</w:t>
+      </w:r>
+      <w:proofErr w:type="gramEnd"/>
+      <w:r>
+        <w:rPr>
+          <w:b/>
+        </w:rPr>
+        <w:t xml:space="preserve"> scan MRS :</w:t>
+      </w:r>
+    </w:p>
+    <w:p>
+      <w:pPr>
+        <w:pStyle w:val="Paragraphedeliste"/>
+        <w:numPr>
+          <w:ilvl w:val="0"/>
+          <w:numId w:val="9"/>
+        </w:numPr>
+      </w:pPr>
+      <w:proofErr w:type="gramStart"/>
+      <w:r>
+        <w:t>à</w:t>
+      </w:r>
+      <w:proofErr w:type="gramEnd"/>
+      <w:r>
+        <w:t xml:space="preserve"> la fin, prévenir au </w:t>
+      </w:r>
+      <w:r>
+        <w:rPr>
+          <w:b/>
+        </w:rPr>
+        <w:t>micro qu’on vient sortir le participant</w:t>
+      </w:r>
+    </w:p>
+    <w:p>
+      <w:pPr>
+        <w:pStyle w:val="Paragraphedeliste"/>
+        <w:numPr>
+          <w:ilvl w:val="0"/>
+          <w:numId w:val="9"/>
+        </w:numPr>
+      </w:pPr>
+      <w:proofErr w:type="gramStart"/>
+      <w:r>
+        <w:t>accompagner</w:t>
+      </w:r>
+      <w:proofErr w:type="gramEnd"/>
+      <w:r>
+        <w:t xml:space="preserve"> le sujet hors du scanner</w:t>
+      </w:r>
+    </w:p>
+    <w:p>
+      <w:pPr>
+        <w:pStyle w:val="Paragraphedeliste"/>
+        <w:numPr>
+          <w:ilvl w:val="0"/>
+          <w:numId w:val="9"/>
+        </w:numPr>
+      </w:pPr>
+      <w:proofErr w:type="gramStart"/>
+      <w:r>
+        <w:rPr>
+          <w:b/>
+        </w:rPr>
+        <w:t>retirer</w:t>
+      </w:r>
+      <w:proofErr w:type="gramEnd"/>
+      <w:r>
+        <w:rPr>
+          <w:b/>
+        </w:rPr>
+        <w:t xml:space="preserve"> pad + charlotte + boules </w:t>
+      </w:r>
+      <w:proofErr w:type="spellStart"/>
+      <w:r>
+        <w:rPr>
+          <w:b/>
+        </w:rPr>
+        <w:t>quiès</w:t>
+      </w:r>
+      <w:proofErr w:type="spellEnd"/>
+      <w:r>
+        <w:rPr>
+          <w:b/>
+        </w:rPr>
+        <w:t xml:space="preserve"> </w:t>
+      </w:r>
+      <w:r>
+        <w:t>(+</w:t>
+      </w:r>
+      <w:r>
+        <w:rPr>
+          <w:b/>
+        </w:rPr>
+        <w:t>couverture</w:t>
+      </w:r>
+      <w:r>
+        <w:t>)</w:t>
+      </w:r>
+      <w:r>
+        <w:rPr>
+          <w:b/>
+        </w:rPr>
+        <w:br/>
+      </w:r>
+      <w:r>
+        <w:t xml:space="preserve">(jeter dans la poubelle ; attention surtout à </w:t>
+      </w:r>
+      <w:r>
+        <w:rPr>
+          <w:b/>
+        </w:rPr>
+        <w:t>ne pas déplacer la poubelle</w:t>
+      </w:r>
+      <w:r>
+        <w:t xml:space="preserve"> au cas où elle contienne des éléments métalliques)</w:t>
+      </w:r>
+    </w:p>
+    <w:p>
+      <w:pPr>
+        <w:pStyle w:val="Paragraphedeliste"/>
+        <w:numPr>
+          <w:ilvl w:val="0"/>
+          <w:numId w:val="9"/>
+        </w:numPr>
+      </w:pPr>
+      <w:proofErr w:type="gramStart"/>
+      <w:r>
+        <w:t>redonner</w:t>
+      </w:r>
+      <w:proofErr w:type="gramEnd"/>
+      <w:r>
+        <w:t xml:space="preserve"> le </w:t>
+      </w:r>
+      <w:r>
+        <w:rPr>
+          <w:b/>
+        </w:rPr>
+        <w:t>masque</w:t>
+      </w:r>
+      <w:r>
+        <w:rPr>
+          <w:b/>
+        </w:rPr>
+        <w:t xml:space="preserve"> </w:t>
+      </w:r>
+      <w:r>
+        <w:t>(</w:t>
+      </w:r>
+      <w:proofErr w:type="spellStart"/>
+      <w:r>
+        <w:t>covid</w:t>
+      </w:r>
+      <w:proofErr w:type="spellEnd"/>
+      <w:r>
+        <w:t>)</w:t>
+      </w:r>
+    </w:p>
+    <w:p>
+      <w:pPr>
+        <w:pStyle w:val="Paragraphedeliste"/>
+        <w:numPr>
+          <w:ilvl w:val="0"/>
+          <w:numId w:val="9"/>
+        </w:numPr>
+      </w:pPr>
+      <w:proofErr w:type="gramStart"/>
+      <w:r>
+        <w:t>redonner</w:t>
+      </w:r>
+      <w:proofErr w:type="gramEnd"/>
+      <w:r>
+        <w:t xml:space="preserve"> les </w:t>
+      </w:r>
+      <w:r>
+        <w:rPr>
+          <w:b/>
+        </w:rPr>
+        <w:t>chaussures</w:t>
+      </w:r>
+    </w:p>
+    <w:p>
+      <w:pPr>
+        <w:pStyle w:val="Paragraphedeliste"/>
+        <w:numPr>
+          <w:ilvl w:val="0"/>
+          <w:numId w:val="9"/>
+        </w:numPr>
+      </w:pPr>
+      <w:proofErr w:type="gramStart"/>
+      <w:r>
+        <w:rPr>
+          <w:b/>
+        </w:rPr>
+        <w:t>prélèvement</w:t>
+      </w:r>
+      <w:proofErr w:type="gramEnd"/>
+      <w:r>
+        <w:rPr>
+          <w:b/>
+        </w:rPr>
+        <w:t xml:space="preserve"> salivaire</w:t>
+      </w:r>
+      <w:r>
+        <w:t xml:space="preserve"> </w:t>
+      </w:r>
+      <w:r>
+        <w:rPr>
+          <w:b/>
+        </w:rPr>
+        <w:t>CIDXXX_B</w:t>
+      </w:r>
+    </w:p>
+    <w:p>
+      <w:pPr>
+        <w:pStyle w:val="Paragraphedeliste"/>
+        <w:numPr>
+          <w:ilvl w:val="0"/>
+          <w:numId w:val="9"/>
+        </w:numPr>
       </w:pPr>
       <w:r>
         <w:rPr>
@@ -1008,592 +2338,149 @@
       <w:pPr>
         <w:pStyle w:val="Paragraphedeliste"/>
         <w:numPr>
-          <w:ilvl w:val="1"/>
-          <w:numId w:val="8"/>
-        </w:numPr>
-        <w:rPr>
-          <w:b/>
-        </w:rPr>
-      </w:pPr>
-      <w:r>
-        <w:rPr>
-          <w:b/>
-        </w:rPr>
-        <w:t xml:space="preserve">Peser </w:t>
-      </w:r>
-      <w:r>
-        <w:t>le participant sur la balance si il/elle ne connaît pas son poids</w:t>
-      </w:r>
-    </w:p>
-    <w:p>
-      <w:pPr>
-        <w:rPr>
-          <w:b/>
-        </w:rPr>
-      </w:pPr>
-    </w:p>
-    <w:p>
-      <w:pPr>
-        <w:pStyle w:val="Paragraphedeliste"/>
-        <w:numPr>
-          <w:ilvl w:val="1"/>
-          <w:numId w:val="8"/>
-        </w:numPr>
-        <w:rPr>
-          <w:b/>
-        </w:rPr>
-      </w:pPr>
-      <w:r>
-        <w:t xml:space="preserve">pour les femmes : briefer sur le </w:t>
-      </w:r>
-      <w:r>
-        <w:rPr>
-          <w:b/>
-        </w:rPr>
-        <w:t>soutien-gorge</w:t>
-      </w:r>
-      <w:r>
-        <w:t xml:space="preserve"> (elles peuvent retirer si elles veulent, mais elles peuvent aussi le garder. Pas dangereux mais peut être gênant)</w:t>
-      </w:r>
-    </w:p>
-    <w:p>
-      <w:pPr>
-        <w:pStyle w:val="Paragraphedeliste"/>
-        <w:numPr>
-          <w:ilvl w:val="1"/>
-          <w:numId w:val="8"/>
-        </w:numPr>
-      </w:pPr>
-      <w:r>
-        <w:t xml:space="preserve">retirer tout </w:t>
-      </w:r>
-      <w:r>
-        <w:rPr>
-          <w:b/>
-        </w:rPr>
-        <w:t>objet métallique</w:t>
-      </w:r>
-      <w:r>
-        <w:t xml:space="preserve"> des poches</w:t>
-      </w:r>
-    </w:p>
-    <w:p>
-      <w:pPr>
-        <w:pStyle w:val="Paragraphedeliste"/>
-        <w:numPr>
-          <w:ilvl w:val="1"/>
-          <w:numId w:val="8"/>
-        </w:numPr>
-      </w:pPr>
-      <w:r>
-        <w:t xml:space="preserve">retirer les </w:t>
-      </w:r>
-      <w:r>
-        <w:rPr>
-          <w:b/>
-        </w:rPr>
-        <w:t>chaussures</w:t>
-      </w:r>
-    </w:p>
-    <w:p>
-      <w:pPr>
-        <w:pStyle w:val="Paragraphedeliste"/>
-        <w:numPr>
-          <w:ilvl w:val="1"/>
-          <w:numId w:val="8"/>
-        </w:numPr>
-      </w:pPr>
-      <w:r>
-        <w:rPr>
-          <w:b/>
-        </w:rPr>
-        <w:t>ne pas attacher les cheveux</w:t>
-      </w:r>
-      <w:r>
-        <w:t xml:space="preserve"> (gênant pour l</w:t>
-      </w:r>
-      <w:r>
-        <w:t>’antenne du scanner</w:t>
-      </w:r>
-      <w:r>
-        <w:t>)</w:t>
-      </w:r>
-    </w:p>
-    <w:p>
-      <w:pPr>
-        <w:pStyle w:val="Paragraphedeliste"/>
-        <w:numPr>
-          <w:ilvl w:val="1"/>
-          <w:numId w:val="8"/>
-        </w:numPr>
-      </w:pPr>
-      <w:r>
-        <w:rPr>
-          <w:b/>
-        </w:rPr>
-        <w:t>température</w:t>
-      </w:r>
-      <w:r>
-        <w:t xml:space="preserve"> : possible mettre un </w:t>
-      </w:r>
-      <w:r>
-        <w:rPr>
-          <w:b/>
-        </w:rPr>
-        <w:t>pull</w:t>
-      </w:r>
-      <w:r>
-        <w:t xml:space="preserve"> + on peut rajouter une </w:t>
-      </w:r>
-      <w:r>
-        <w:rPr>
-          <w:b/>
-        </w:rPr>
-        <w:t>couverture</w:t>
-      </w:r>
-    </w:p>
-    <w:p>
-      <w:pPr>
-        <w:pStyle w:val="Paragraphedeliste"/>
-        <w:numPr>
-          <w:ilvl w:val="1"/>
-          <w:numId w:val="8"/>
-        </w:numPr>
-      </w:pPr>
-      <w:r>
-        <w:rPr>
-          <w:b/>
-        </w:rPr>
-        <w:t>la tête pourrait tourner</w:t>
-      </w:r>
-      <w:r>
-        <w:t xml:space="preserve"> au moment de rentrer dans le scanner (lié à l’impact du champ magnétique sur l’oreille interne, </w:t>
-      </w:r>
-      <w:r>
-        <w:rPr>
-          <w:u w:val="single"/>
-        </w:rPr>
-        <w:t>pas dangereux</w:t>
-      </w:r>
-      <w:r>
-        <w:t>, attendre un peu et cela passera)</w:t>
-      </w:r>
-    </w:p>
-    <w:p>
-      <w:pPr>
-        <w:pStyle w:val="Paragraphedeliste"/>
-        <w:numPr>
-          <w:ilvl w:val="1"/>
-          <w:numId w:val="8"/>
-        </w:numPr>
-        <w:rPr>
-          <w:b/>
-        </w:rPr>
-      </w:pPr>
-      <w:r>
-        <w:t>possible</w:t>
-      </w:r>
-      <w:r>
-        <w:rPr>
-          <w:b/>
-        </w:rPr>
-        <w:t xml:space="preserve"> dormir pendant la MRS</w:t>
-      </w:r>
-    </w:p>
-    <w:p>
-      <w:pPr>
-        <w:pStyle w:val="Paragraphedeliste"/>
-        <w:numPr>
-          <w:ilvl w:val="1"/>
-          <w:numId w:val="8"/>
-        </w:numPr>
-        <w:rPr>
-          <w:b/>
-        </w:rPr>
-      </w:pPr>
-      <w:r>
-        <w:rPr>
-          <w:b/>
-        </w:rPr>
-        <w:t>pas croiser les bras ou les jambes</w:t>
-      </w:r>
-      <w:r>
-        <w:t xml:space="preserve"> (artéfacts + fait chauffer)</w:t>
-      </w:r>
-    </w:p>
-    <w:p>
-      <w:pPr>
-        <w:pStyle w:val="Paragraphedeliste"/>
-        <w:numPr>
-          <w:ilvl w:val="1"/>
-          <w:numId w:val="8"/>
-        </w:numPr>
-      </w:pPr>
-      <w:r>
-        <w:rPr>
-          <w:b/>
-        </w:rPr>
-        <w:t xml:space="preserve">mieux de fermer les yeux </w:t>
-      </w:r>
-      <w:r>
-        <w:t>pendant l’entrée dans le scanner + pendant l’expérience</w:t>
-      </w:r>
-    </w:p>
-    <w:p>
-      <w:pPr>
-        <w:pStyle w:val="Paragraphedeliste"/>
-        <w:numPr>
-          <w:ilvl w:val="1"/>
-          <w:numId w:val="8"/>
-        </w:numPr>
-      </w:pPr>
-      <w:r>
-        <w:rPr>
-          <w:b/>
-        </w:rPr>
-        <w:t>retirer le masque</w:t>
-      </w:r>
-      <w:r>
-        <w:t xml:space="preserve"> (covid)</w:t>
-      </w:r>
-    </w:p>
-    <w:p>
-      <w:pPr>
-        <w:pStyle w:val="Paragraphedeliste"/>
-        <w:numPr>
-          <w:ilvl w:val="1"/>
-          <w:numId w:val="8"/>
-        </w:numPr>
-      </w:pPr>
-      <w:r>
-        <w:rPr>
-          <w:b/>
-        </w:rPr>
-        <w:t xml:space="preserve">expliquer </w:t>
-      </w:r>
-      <w:r>
-        <w:rPr>
-          <w:b/>
-        </w:rPr>
-        <w:t>Pad + charlotte</w:t>
-      </w:r>
-      <w:r>
-        <w:t xml:space="preserve"> sur la tête (qualité du signal)</w:t>
-      </w:r>
-    </w:p>
-    <w:p>
-      <w:pPr>
-        <w:pStyle w:val="Paragraphedeliste"/>
-        <w:numPr>
-          <w:ilvl w:val="1"/>
-          <w:numId w:val="8"/>
-        </w:numPr>
-        <w:rPr>
-          <w:b/>
-          <w:u w:val="single"/>
-        </w:rPr>
-      </w:pPr>
-      <w:r>
-        <w:rPr>
-          <w:b/>
-          <w:u w:val="single"/>
-        </w:rPr>
-        <w:t>pas bouger la tête !!!!</w:t>
-      </w:r>
-      <w:r>
-        <w:rPr>
-          <w:u w:val="single"/>
-        </w:rPr>
-        <w:t xml:space="preserve"> (qualité du signal)</w:t>
-      </w:r>
-    </w:p>
-    <w:p>
-      <w:pPr>
-        <w:pStyle w:val="Paragraphedeliste"/>
-        <w:numPr>
-          <w:ilvl w:val="1"/>
-          <w:numId w:val="8"/>
-        </w:numPr>
-        <w:rPr>
-          <w:b/>
-        </w:rPr>
-      </w:pPr>
-      <w:r>
-        <w:rPr>
-          <w:b/>
-        </w:rPr>
-        <w:t xml:space="preserve">en cas de soucis : poire d’arrêt d’urgence : </w:t>
-      </w:r>
-      <w:r>
-        <w:t xml:space="preserve">ils peuvent presser à n’importe quel moment s’ils ne se sentent pas bien (pas juste toilettes mais </w:t>
-      </w:r>
-      <w:r>
-        <w:rPr>
-          <w:b/>
-        </w:rPr>
-        <w:t>vraiment urgence</w:t>
-      </w:r>
-      <w:r>
-        <w:t>)</w:t>
-      </w:r>
-      <w:r>
-        <w:br/>
-      </w:r>
-      <w:r>
-        <w:rPr>
-          <w:b/>
-        </w:rPr>
-        <w:t>+ on les entend et on peut interagir</w:t>
-      </w:r>
-    </w:p>
-    <w:p>
-      <w:pPr>
-        <w:pStyle w:val="Paragraphedeliste"/>
-        <w:numPr>
-          <w:ilvl w:val="1"/>
-          <w:numId w:val="8"/>
-        </w:numPr>
-      </w:pPr>
-      <w:r>
-        <w:rPr>
-          <w:b/>
-        </w:rPr>
-        <w:t>boules quiès</w:t>
-      </w:r>
-      <w:r>
-        <w:t xml:space="preserve"> pour le bruit de l’IRM (la « musique » de l’IRM)</w:t>
-      </w:r>
-    </w:p>
-    <w:p>
-      <w:pPr>
-        <w:pStyle w:val="Paragraphedeliste"/>
-        <w:numPr>
-          <w:ilvl w:val="1"/>
-          <w:numId w:val="8"/>
-        </w:numPr>
-      </w:pPr>
-      <w:r>
-        <w:rPr>
-          <w:b/>
-        </w:rPr>
-        <w:t xml:space="preserve">mettre </w:t>
-      </w:r>
-      <w:r>
-        <w:rPr>
-          <w:b/>
-        </w:rPr>
-        <w:t>Pad + charlotte</w:t>
-      </w:r>
-      <w:r>
-        <w:t xml:space="preserve"> sur la tête (appeler les 2 autres pour le faire)</w:t>
-      </w:r>
-    </w:p>
-    <w:p>
-      <w:pPr>
-        <w:rPr>
-          <w:b/>
-        </w:rPr>
-      </w:pPr>
-    </w:p>
-    <w:p>
-      <w:pPr>
-        <w:pStyle w:val="Paragraphedeliste"/>
-        <w:numPr>
-          <w:ilvl w:val="0"/>
-          <w:numId w:val="8"/>
-        </w:numPr>
-      </w:pPr>
-      <w:r>
-        <w:t>une fois le/la participant.e installé.e dans le scanner :</w:t>
-      </w:r>
-    </w:p>
-    <w:p>
-      <w:pPr>
-        <w:pStyle w:val="Paragraphedeliste"/>
-        <w:numPr>
-          <w:ilvl w:val="1"/>
-          <w:numId w:val="8"/>
-        </w:numPr>
-        <w:rPr>
-          <w:b/>
-        </w:rPr>
-      </w:pPr>
-      <w:r>
-        <w:rPr>
-          <w:b/>
-        </w:rPr>
-        <w:t>aller le plus haut possible dans l’antenne</w:t>
-      </w:r>
-    </w:p>
-    <w:p>
-      <w:pPr>
-        <w:pStyle w:val="Paragraphedeliste"/>
-        <w:numPr>
-          <w:ilvl w:val="1"/>
-          <w:numId w:val="8"/>
-        </w:numPr>
-        <w:rPr>
-          <w:b/>
-        </w:rPr>
-      </w:pPr>
-      <w:r>
-        <w:t>rappel :</w:t>
-      </w:r>
-      <w:r>
-        <w:rPr>
-          <w:b/>
-        </w:rPr>
+          <w:ilvl w:val="0"/>
+          <w:numId w:val="9"/>
+        </w:numPr>
+      </w:pPr>
+      <w:proofErr w:type="gramStart"/>
+      <w:r>
+        <w:t>proposer</w:t>
+      </w:r>
+      <w:proofErr w:type="gramEnd"/>
+      <w:r>
+        <w:t xml:space="preserve"> un </w:t>
+      </w:r>
+      <w:r>
+        <w:rPr>
+          <w:b/>
+        </w:rPr>
+        <w:t>verre d’eau</w:t>
+      </w:r>
+    </w:p>
+    <w:p>
+      <w:pPr>
+        <w:pStyle w:val="Paragraphedeliste"/>
+        <w:numPr>
+          <w:ilvl w:val="0"/>
+          <w:numId w:val="9"/>
+        </w:numPr>
+      </w:pPr>
+      <w:proofErr w:type="gramStart"/>
+      <w:r>
+        <w:t>proposer</w:t>
+      </w:r>
+      <w:proofErr w:type="gramEnd"/>
+      <w:r>
         <w:t xml:space="preserve"> </w:t>
       </w:r>
       <w:r>
         <w:rPr>
           <w:b/>
         </w:rPr>
-        <w:t>pas bouger la tête</w:t>
-      </w:r>
-      <w:r>
-        <w:rPr>
-          <w:b/>
-        </w:rPr>
-        <w:t> !!!!</w:t>
-      </w:r>
-      <w:r>
-        <w:rPr>
-          <w:b/>
-        </w:rPr>
+        <w:t>toilettes</w:t>
+      </w:r>
+    </w:p>
+    <w:p>
+      <w:pPr>
+        <w:pStyle w:val="Paragraphedeliste"/>
+        <w:numPr>
+          <w:ilvl w:val="0"/>
+          <w:numId w:val="9"/>
+        </w:numPr>
+      </w:pPr>
+      <w:proofErr w:type="gramStart"/>
+      <w:r>
+        <w:t>proposer</w:t>
+      </w:r>
+      <w:proofErr w:type="gramEnd"/>
+      <w:r>
+        <w:t xml:space="preserve"> de sortir dehors prendre l’air et marcher ou juste de s’asseoir dans la </w:t>
+      </w:r>
+      <w:proofErr w:type="spellStart"/>
+      <w:r>
+        <w:t>cafèt</w:t>
+      </w:r>
+      <w:proofErr w:type="spellEnd"/>
+      <w:r>
+        <w:t xml:space="preserve"> (prévoir </w:t>
+      </w:r>
+      <w:r>
+        <w:rPr>
+          <w:b/>
+        </w:rPr>
+        <w:t>10-</w:t>
+      </w:r>
+      <w:r>
+        <w:rPr>
+          <w:b/>
+        </w:rPr>
+        <w:t>1</w:t>
+      </w:r>
+      <w:r>
+        <w:rPr>
+          <w:b/>
+        </w:rPr>
+        <w:t>5</w:t>
+      </w:r>
+      <w:r>
+        <w:rPr>
+          <w:b/>
+        </w:rPr>
+        <w:t xml:space="preserve"> minutes de pause</w:t>
+      </w:r>
+      <w:r>
+        <w:t xml:space="preserve"> (attention à ne pas trop dépasser))</w:t>
+      </w:r>
+      <w:r>
+        <w:t xml:space="preserve"> une fois validation des 2 autres personnes que c’est bon, ramener le participant pour l’entraînement</w:t>
+      </w:r>
+    </w:p>
+    <w:p>
+      <w:pPr>
+        <w:pStyle w:val="Paragraphedeliste"/>
+        <w:numPr>
+          <w:ilvl w:val="0"/>
+          <w:numId w:val="9"/>
+        </w:numPr>
+      </w:pPr>
+      <w:r>
+        <w:rPr>
+          <w:b/>
+        </w:rPr>
+        <w:t>3 prélèvements salivaires</w:t>
+      </w:r>
+      <w:r>
         <w:t xml:space="preserve"> </w:t>
       </w:r>
       <w:r>
-        <w:t>(+ pas croiser jambes et bras)</w:t>
-      </w:r>
-    </w:p>
-    <w:p>
-      <w:pPr>
-        <w:pStyle w:val="Paragraphedeliste"/>
-        <w:numPr>
-          <w:ilvl w:val="1"/>
-          <w:numId w:val="8"/>
-        </w:numPr>
-      </w:pPr>
-      <w:r>
-        <w:t>rappel</w:t>
-      </w:r>
-      <w:r>
-        <w:rPr>
-          <w:b/>
-        </w:rPr>
-        <w:t> </w:t>
-      </w:r>
-      <w:r>
-        <w:t>:</w:t>
-      </w:r>
-      <w:r>
-        <w:rPr>
-          <w:b/>
-        </w:rPr>
-        <w:t xml:space="preserve"> fermer les yeux </w:t>
-      </w:r>
-      <w:r>
-        <w:t>(pour le laser + entrée dans le scanner)</w:t>
-      </w:r>
-    </w:p>
-    <w:p>
-      <w:pPr>
-        <w:pStyle w:val="Paragraphedeliste"/>
-        <w:numPr>
-          <w:ilvl w:val="1"/>
-          <w:numId w:val="8"/>
-        </w:numPr>
-        <w:rPr>
-          <w:b/>
-        </w:rPr>
-      </w:pPr>
-      <w:r>
-        <w:rPr>
-          <w:b/>
-        </w:rPr>
-        <w:t xml:space="preserve">reproposer couverture </w:t>
-      </w:r>
-      <w:r>
-        <w:t>si le/la participant.e pense que nécessaire</w:t>
-      </w:r>
-    </w:p>
-    <w:p>
-      <w:pPr>
-        <w:pStyle w:val="Paragraphedeliste"/>
-        <w:numPr>
-          <w:ilvl w:val="1"/>
-          <w:numId w:val="8"/>
-        </w:numPr>
-        <w:rPr>
-          <w:b/>
-        </w:rPr>
-      </w:pPr>
-      <w:r>
-        <w:rPr>
-          <w:b/>
-        </w:rPr>
-        <w:t xml:space="preserve">donner la poire d’arrêt d’urgence </w:t>
-      </w:r>
-      <w:r>
-        <w:t xml:space="preserve">dans la main et </w:t>
-      </w:r>
-      <w:r>
-        <w:rPr>
-          <w:b/>
-        </w:rPr>
-        <w:t>expliquer</w:t>
-      </w:r>
-      <w:r>
-        <w:t xml:space="preserve"> à nouveau ce que c’est</w:t>
-      </w:r>
-    </w:p>
-    <w:p>
-      <w:pPr>
-        <w:pStyle w:val="Paragraphedeliste"/>
-        <w:numPr>
-          <w:ilvl w:val="1"/>
-          <w:numId w:val="8"/>
-        </w:numPr>
-        <w:rPr>
-          <w:b/>
-        </w:rPr>
-      </w:pPr>
-      <w:r>
-        <w:rPr>
-          <w:b/>
-        </w:rPr>
-        <w:t xml:space="preserve">Rassurer le participant.e </w:t>
-      </w:r>
-      <w:r>
-        <w:t>en expliquant que la machine va émettre des son</w:t>
-      </w:r>
-      <w:r>
-        <w:t>s</w:t>
-      </w:r>
-      <w:r>
+        <w:rPr>
+          <w:b/>
+        </w:rPr>
+        <w:t xml:space="preserve">CIDXXX_C.1, CIDXXX_C.2, CIDXXX_C.3 + stocker </w:t>
+      </w:r>
+      <w:r>
+        <w:rPr>
+          <w:b/>
+        </w:rPr>
+        <w:t>dans la carboglace</w:t>
+      </w:r>
+      <w:r>
+        <w:rPr>
+          <w:b/>
+        </w:rPr>
         <w:t xml:space="preserve"> </w:t>
       </w:r>
       <w:r>
-        <w:t>tel</w:t>
-      </w:r>
-      <w:r>
-        <w:t xml:space="preserve"> une music electro</w:t>
-      </w:r>
-      <w:r>
-        <w:rPr>
-          <w:b/>
-        </w:rPr>
-        <w:t>.</w:t>
-      </w:r>
-    </w:p>
-    <w:p>
-      <w:pPr>
-        <w:rPr>
-          <w:b/>
-        </w:rPr>
-      </w:pPr>
-    </w:p>
+        <w:t>puis ramener</w:t>
+      </w:r>
+      <w:r>
+        <w:rPr>
+          <w:b/>
+        </w:rPr>
+        <w:t xml:space="preserve"> au -80°C au labo</w:t>
+      </w:r>
+    </w:p>
+    <w:p/>
     <w:p>
       <w:pPr>
         <w:pStyle w:val="Paragraphedeliste"/>
@@ -1601,377 +2488,65 @@
           <w:ilvl w:val="0"/>
           <w:numId w:val="3"/>
         </w:numPr>
-      </w:pPr>
-      <w:r>
-        <w:rPr>
-          <w:b/>
-        </w:rPr>
-        <w:lastRenderedPageBreak/>
-        <w:t xml:space="preserve">scan </w:t>
-      </w:r>
-      <w:r>
-        <w:rPr>
-          <w:b/>
-        </w:rPr>
-        <w:t>MRS</w:t>
-      </w:r>
-    </w:p>
-    <w:p>
-      <w:pPr>
-        <w:pStyle w:val="Paragraphedeliste"/>
-        <w:numPr>
-          <w:ilvl w:val="0"/>
+        <w:rPr>
+          <w:b/>
+        </w:rPr>
+      </w:pPr>
+      <w:proofErr w:type="gramStart"/>
+      <w:r>
+        <w:rPr>
+          <w:b/>
+        </w:rPr>
+        <w:t>entraînement</w:t>
+      </w:r>
+      <w:proofErr w:type="gramEnd"/>
+    </w:p>
+    <w:p>
+      <w:pPr>
+        <w:pStyle w:val="Paragraphedeliste"/>
+        <w:numPr>
+          <w:ilvl w:val="1"/>
           <w:numId w:val="3"/>
         </w:numPr>
       </w:pPr>
       <w:r>
-        <w:rPr>
-          <w:b/>
-        </w:rPr>
-        <w:t>fin scan MRS :</w:t>
-      </w:r>
-    </w:p>
-    <w:p>
-      <w:pPr>
-        <w:pStyle w:val="Paragraphedeliste"/>
-        <w:numPr>
-          <w:ilvl w:val="0"/>
-          <w:numId w:val="9"/>
-        </w:numPr>
-      </w:pPr>
-      <w:r>
-        <w:t xml:space="preserve">à la fin, prévenir au </w:t>
-      </w:r>
-      <w:r>
-        <w:rPr>
-          <w:b/>
-        </w:rPr>
-        <w:t>micro qu’on vient sortir le participant</w:t>
-      </w:r>
-    </w:p>
-    <w:p>
-      <w:pPr>
-        <w:pStyle w:val="Paragraphedeliste"/>
-        <w:numPr>
-          <w:ilvl w:val="0"/>
-          <w:numId w:val="9"/>
-        </w:numPr>
-      </w:pPr>
-      <w:r>
-        <w:t>accompagner le sujet hors du scanner</w:t>
-      </w:r>
-    </w:p>
-    <w:p>
-      <w:pPr>
-        <w:pStyle w:val="Paragraphedeliste"/>
-        <w:numPr>
-          <w:ilvl w:val="0"/>
-          <w:numId w:val="9"/>
-        </w:numPr>
-      </w:pPr>
-      <w:r>
-        <w:rPr>
-          <w:b/>
-        </w:rPr>
-        <w:t>retirer pad + charlotte + boules quiès</w:t>
-      </w:r>
-      <w:r>
-        <w:rPr>
-          <w:b/>
-        </w:rPr>
-        <w:t xml:space="preserve"> </w:t>
-      </w:r>
-      <w:r>
-        <w:t>(+</w:t>
-      </w:r>
-      <w:r>
-        <w:rPr>
-          <w:b/>
-        </w:rPr>
-        <w:t>couverture</w:t>
-      </w:r>
-      <w:r>
-        <w:t>)</w:t>
-      </w:r>
-      <w:r>
-        <w:rPr>
-          <w:b/>
-        </w:rPr>
-        <w:br/>
-      </w:r>
-      <w:r>
-        <w:t xml:space="preserve">(jeter dans la poubelle ; attention surtout à </w:t>
-      </w:r>
-      <w:r>
-        <w:rPr>
-          <w:b/>
-        </w:rPr>
-        <w:t>ne pas déplacer la poubelle</w:t>
-      </w:r>
-      <w:r>
-        <w:t xml:space="preserve"> au cas où elle contienne des éléments métalliques)</w:t>
-      </w:r>
-    </w:p>
-    <w:p>
-      <w:pPr>
-        <w:pStyle w:val="Paragraphedeliste"/>
-        <w:numPr>
-          <w:ilvl w:val="0"/>
-          <w:numId w:val="9"/>
-        </w:numPr>
-      </w:pPr>
-      <w:r>
-        <w:t xml:space="preserve">redonner le </w:t>
-      </w:r>
-      <w:r>
-        <w:rPr>
-          <w:b/>
-        </w:rPr>
-        <w:t>masque</w:t>
-      </w:r>
-      <w:r>
-        <w:rPr>
-          <w:b/>
-        </w:rPr>
-        <w:t xml:space="preserve"> </w:t>
-      </w:r>
-      <w:r>
-        <w:t>(covid)</w:t>
-      </w:r>
-    </w:p>
-    <w:p>
-      <w:pPr>
-        <w:pStyle w:val="Paragraphedeliste"/>
-        <w:numPr>
-          <w:ilvl w:val="0"/>
-          <w:numId w:val="9"/>
-        </w:numPr>
-      </w:pPr>
-      <w:r>
-        <w:t xml:space="preserve">redonner les </w:t>
-      </w:r>
-      <w:r>
-        <w:rPr>
-          <w:b/>
-        </w:rPr>
-        <w:t>chaussures</w:t>
-      </w:r>
-    </w:p>
-    <w:p>
-      <w:pPr>
-        <w:pStyle w:val="Paragraphedeliste"/>
-        <w:numPr>
-          <w:ilvl w:val="0"/>
-          <w:numId w:val="9"/>
-        </w:numPr>
-      </w:pPr>
-      <w:r>
-        <w:rPr>
-          <w:b/>
-        </w:rPr>
-        <w:t>prélèvement salivaire</w:t>
-      </w:r>
-      <w:r>
-        <w:t xml:space="preserve"> </w:t>
-      </w:r>
-      <w:r>
-        <w:rPr>
-          <w:b/>
-        </w:rPr>
-        <w:t>CIDXXX_B</w:t>
-      </w:r>
-    </w:p>
-    <w:p>
-      <w:pPr>
-        <w:pStyle w:val="Paragraphedeliste"/>
-        <w:numPr>
-          <w:ilvl w:val="0"/>
-          <w:numId w:val="9"/>
-        </w:numPr>
-      </w:pPr>
-      <w:r>
-        <w:rPr>
-          <w:b/>
-        </w:rPr>
-        <w:t>+ question fatigue entre 0 et 10</w:t>
-      </w:r>
-    </w:p>
-    <w:p>
-      <w:pPr>
-        <w:pStyle w:val="Paragraphedeliste"/>
-        <w:numPr>
-          <w:ilvl w:val="0"/>
-          <w:numId w:val="9"/>
-        </w:numPr>
-      </w:pPr>
-      <w:r>
-        <w:t xml:space="preserve">proposer un </w:t>
-      </w:r>
-      <w:r>
-        <w:rPr>
-          <w:b/>
-        </w:rPr>
-        <w:t>verre d’eau</w:t>
-      </w:r>
-    </w:p>
-    <w:p>
-      <w:pPr>
-        <w:pStyle w:val="Paragraphedeliste"/>
-        <w:numPr>
-          <w:ilvl w:val="0"/>
-          <w:numId w:val="9"/>
-        </w:numPr>
-      </w:pPr>
-      <w:r>
-        <w:t xml:space="preserve">proposer </w:t>
-      </w:r>
-      <w:r>
-        <w:rPr>
-          <w:b/>
-        </w:rPr>
-        <w:t>toilettes</w:t>
-      </w:r>
-    </w:p>
-    <w:p>
-      <w:pPr>
-        <w:pStyle w:val="Paragraphedeliste"/>
-        <w:numPr>
-          <w:ilvl w:val="0"/>
-          <w:numId w:val="9"/>
-        </w:numPr>
-      </w:pPr>
-      <w:r>
-        <w:t xml:space="preserve">proposer de sortir dehors prendre l’air et marcher ou juste de s’asseoir dans la cafèt (prévoir </w:t>
-      </w:r>
-      <w:r>
-        <w:rPr>
-          <w:b/>
-        </w:rPr>
-        <w:t>10-</w:t>
-      </w:r>
-      <w:r>
-        <w:rPr>
-          <w:b/>
-        </w:rPr>
-        <w:t>1</w:t>
-      </w:r>
-      <w:r>
-        <w:rPr>
-          <w:b/>
-        </w:rPr>
-        <w:t>5</w:t>
-      </w:r>
-      <w:r>
-        <w:rPr>
-          <w:b/>
-        </w:rPr>
-        <w:t xml:space="preserve"> minutes de pause</w:t>
-      </w:r>
-      <w:r>
-        <w:t xml:space="preserve"> (attention à ne pas trop dépasser))</w:t>
-      </w:r>
-      <w:r>
-        <w:t xml:space="preserve"> une fois validation des 2 autres personnes que c’est bon, ramener le participant pour l’entraînement</w:t>
-      </w:r>
-    </w:p>
-    <w:p>
-      <w:pPr>
-        <w:pStyle w:val="Paragraphedeliste"/>
-        <w:numPr>
-          <w:ilvl w:val="0"/>
-          <w:numId w:val="9"/>
-        </w:numPr>
-      </w:pPr>
-      <w:r>
-        <w:rPr>
-          <w:b/>
-        </w:rPr>
-        <w:t>3 prélèvements salivaires</w:t>
-      </w:r>
-      <w:r>
-        <w:t xml:space="preserve"> </w:t>
-      </w:r>
-      <w:r>
-        <w:rPr>
-          <w:b/>
-        </w:rPr>
-        <w:t xml:space="preserve">CIDXXX_C.1, CIDXXX_C.2, CIDXXX_C.3 + stocker au frigo du CIBM à 4°C </w:t>
-      </w:r>
-      <w:r>
-        <w:t>puis ramener</w:t>
-      </w:r>
-      <w:r>
-        <w:rPr>
-          <w:b/>
-        </w:rPr>
-        <w:t xml:space="preserve"> au -80°C au labo</w:t>
-      </w:r>
-    </w:p>
-    <w:p/>
-    <w:p>
-      <w:pPr>
-        <w:pStyle w:val="Paragraphedeliste"/>
-        <w:numPr>
-          <w:ilvl w:val="0"/>
+        <w:t xml:space="preserve">Les autres : Nettoyer et mettre en place ce qu’il faut pour le scan IRMf et l’entraînement : </w:t>
+      </w:r>
+      <w:r>
+        <w:rPr>
+          <w:b/>
+        </w:rPr>
+        <w:t>boîtier boutons réponse</w:t>
+      </w:r>
+      <w:r>
+        <w:t xml:space="preserve">, </w:t>
+      </w:r>
+      <w:r>
+        <w:rPr>
+          <w:b/>
+        </w:rPr>
+        <w:t>grip</w:t>
+      </w:r>
+      <w:r>
+        <w:t xml:space="preserve"> et </w:t>
+      </w:r>
+      <w:r>
+        <w:rPr>
+          <w:b/>
+        </w:rPr>
+        <w:t>écran</w:t>
+      </w:r>
+      <w:r>
+        <w:t xml:space="preserve"> dans le scan</w:t>
+      </w:r>
+    </w:p>
+    <w:p>
+      <w:pPr>
+        <w:pStyle w:val="Paragraphedeliste"/>
+        <w:numPr>
+          <w:ilvl w:val="1"/>
           <w:numId w:val="3"/>
         </w:numPr>
-        <w:rPr>
-          <w:b/>
-        </w:rPr>
-      </w:pPr>
-      <w:r>
-        <w:rPr>
-          <w:b/>
-        </w:rPr>
-        <w:t>entraînement</w:t>
-      </w:r>
-    </w:p>
-    <w:p>
-      <w:pPr>
-        <w:pStyle w:val="Paragraphedeliste"/>
-        <w:numPr>
-          <w:ilvl w:val="1"/>
-          <w:numId w:val="3"/>
-        </w:numPr>
-      </w:pPr>
-      <w:r>
-        <w:t xml:space="preserve">Les autres : Nettoyer et mettre en place ce qu’il faut pour le scan IRMf et l’entraînement : </w:t>
-      </w:r>
-      <w:r>
-        <w:rPr>
-          <w:b/>
-        </w:rPr>
-        <w:t>boîtier boutons réponse</w:t>
-      </w:r>
-      <w:r>
-        <w:t xml:space="preserve">, </w:t>
-      </w:r>
-      <w:r>
-        <w:rPr>
-          <w:b/>
-        </w:rPr>
-        <w:t>grip</w:t>
-      </w:r>
-      <w:r>
-        <w:t xml:space="preserve"> et </w:t>
-      </w:r>
-      <w:r>
-        <w:rPr>
-          <w:b/>
-        </w:rPr>
-        <w:t>écran</w:t>
-      </w:r>
-      <w:r>
-        <w:t xml:space="preserve"> dans le scan</w:t>
-      </w:r>
-    </w:p>
-    <w:p>
-      <w:pPr>
-        <w:pStyle w:val="Paragraphedeliste"/>
-        <w:numPr>
-          <w:ilvl w:val="1"/>
-          <w:numId w:val="3"/>
-        </w:numPr>
       </w:pPr>
       <w:r>
         <w:rPr>
@@ -1980,7 +2555,15 @@
         <w:t>Expliquer la tâche</w:t>
       </w:r>
       <w:r>
-        <w:t xml:space="preserve"> (cf fiche instructions tâche)</w:t>
+        <w:t xml:space="preserve"> (</w:t>
+      </w:r>
+      <w:proofErr w:type="spellStart"/>
+      <w:r>
+        <w:t>cf</w:t>
+      </w:r>
+      <w:proofErr w:type="spellEnd"/>
+      <w:r>
+        <w:t xml:space="preserve"> fiche instructions tâche)</w:t>
       </w:r>
       <w:r>
         <w:t> :</w:t>
@@ -2241,26 +2824,79 @@
         <w:jc w:val="both"/>
       </w:pPr>
       <w:r>
-        <w:t xml:space="preserve">Quand vous ferez votre choix, il n’y a </w:t>
-      </w:r>
-      <w:r>
-        <w:rPr>
-          <w:b/>
+        <w:t xml:space="preserve">Quand vous ferez votre choix, </w:t>
+      </w:r>
+      <w:r>
+        <w:rPr>
+          <w:b/>
+          <w:sz w:val="24"/>
+        </w:rPr>
+        <w:t>il n’y a</w:t>
+      </w:r>
+      <w:r>
+        <w:rPr>
+          <w:sz w:val="24"/>
+        </w:rPr>
+        <w:t xml:space="preserve"> </w:t>
+      </w:r>
+      <w:r>
+        <w:rPr>
+          <w:b/>
+          <w:sz w:val="24"/>
         </w:rPr>
         <w:t>pas de bonne ou de mauvaise réponse</w:t>
       </w:r>
       <w:r>
-        <w:t xml:space="preserve">, choisissez toujours l’option qui vous paraît la meilleure selon vos critères en faisant à chaque fois le </w:t>
-      </w:r>
-      <w:r>
-        <w:rPr>
-          <w:b/>
-        </w:rPr>
-        <w:t>compromis entre le montant d’argent en jeu et l’effort à fournir</w:t>
+        <w:t xml:space="preserve">, choisissez toujours l’option qui vous paraît la meilleure </w:t>
+      </w:r>
+      <w:r>
+        <w:t>en fonction du</w:t>
+      </w:r>
+      <w:r>
+        <w:rPr>
+          <w:b/>
+        </w:rPr>
+        <w:t xml:space="preserve"> montant d’argent en jeu </w:t>
+      </w:r>
+      <w:r>
+        <w:t>et</w:t>
+      </w:r>
+      <w:r>
+        <w:rPr>
+          <w:b/>
+        </w:rPr>
+        <w:t xml:space="preserve"> </w:t>
+      </w:r>
+      <w:r>
+        <w:rPr>
+          <w:b/>
+        </w:rPr>
+        <w:t xml:space="preserve">de </w:t>
+      </w:r>
+      <w:r>
+        <w:rPr>
+          <w:b/>
+        </w:rPr>
+        <w:t>l’effort à fournir</w:t>
+      </w:r>
+      <w:r>
+        <w:rPr>
+          <w:b/>
+        </w:rPr>
+        <w:t xml:space="preserve"> associés à chacune des options</w:t>
       </w:r>
       <w:r>
         <w:t>.</w:t>
       </w:r>
+      <w:r>
+        <w:rPr>
+          <w:b/>
+        </w:rPr>
+        <w:t xml:space="preserve"> Prenez votre temps</w:t>
+      </w:r>
+      <w:r>
+        <w:t xml:space="preserve"> pour bien choisir l’option qui vous paraît la plus cohérente en pesant l’effort exigé et l’argent en jeu. </w:t>
+      </w:r>
     </w:p>
     <w:p>
       <w:pPr>
@@ -2272,6 +2908,7 @@
         <w:jc w:val="both"/>
       </w:pPr>
       <w:r>
+        <w:lastRenderedPageBreak/>
         <w:t xml:space="preserve">Vous allez maintenant démarrer </w:t>
       </w:r>
       <w:r>
@@ -2340,8 +2977,16 @@
         <w:rPr>
           <w:b/>
         </w:rPr>
-        <w:t>jusqu’à 4 chf</w:t>
-      </w:r>
+        <w:t xml:space="preserve">jusqu’à 4 </w:t>
+      </w:r>
+      <w:proofErr w:type="spellStart"/>
+      <w:r>
+        <w:rPr>
+          <w:b/>
+        </w:rPr>
+        <w:t>chf</w:t>
+      </w:r>
+      <w:proofErr w:type="spellEnd"/>
       <w:r>
         <w:t xml:space="preserve"> en fonction de l’effort effectué.</w:t>
       </w:r>
@@ -2388,7 +3033,6 @@
         <w:jc w:val="both"/>
       </w:pPr>
       <w:r>
-        <w:lastRenderedPageBreak/>
         <w:t>V</w:t>
       </w:r>
       <w:r>
@@ -2565,8 +3209,97 @@
       <w:r>
         <w:t xml:space="preserve"> dans votre choix. Il est important pour nous que vous répondiez le plus honnêtement possible durant cette phase.</w:t>
       </w:r>
-      <w:r>
-        <w:t xml:space="preserve"> Attention, dans la vraie tâche, vous perdrez 2 chf si vous ne répondez pas assez vite au cours du choix. Si vous n’êtes pas sûr de votre réponse, utilisez les boutons pour répondre avec un niveau de confiance bas plutôt que de perdre trop de temps. Au cours de l’effort, si vous échouez, vous devrez répéter l’effort. Après 5 essais, si vous n’y arrivez toujours pas, vous perdrez 2 chf.</w:t>
+    </w:p>
+    <w:p>
+      <w:pPr>
+        <w:pStyle w:val="Paragraphedeliste"/>
+        <w:numPr>
+          <w:ilvl w:val="1"/>
+          <w:numId w:val="12"/>
+        </w:numPr>
+        <w:jc w:val="both"/>
+      </w:pPr>
+      <w:r>
+        <w:t xml:space="preserve">Dans la vraie tâche, il est important pour nous que vous </w:t>
+      </w:r>
+      <w:r>
+        <w:rPr>
+          <w:b/>
+        </w:rPr>
+        <w:t>preniez votre temps pour choisir</w:t>
+      </w:r>
+      <w:r>
+        <w:t xml:space="preserve"> vraiment l’option qui vous paraît préférable en pesant les pour et les contres associés à chaque option. Cependant, il y a une </w:t>
+      </w:r>
+      <w:r>
+        <w:rPr>
+          <w:b/>
+        </w:rPr>
+        <w:t>limite de temps</w:t>
+      </w:r>
+      <w:r>
+        <w:t xml:space="preserve"> pour que vous ne preniez pas trop longtemps à chaque essai (pour que vous ne restiez pas trop longtemps dans le scanner). Si vous la dépassez, vous perdrez 2 francs, mais cela ne devrait pas arriver souvent donc ne vous focalisez pas là-dessus, </w:t>
+      </w:r>
+      <w:r>
+        <w:rPr>
+          <w:b/>
+        </w:rPr>
+        <w:t>la limite est quand même assez élevée pour que vous puissiez prendre votre temps pour répondre</w:t>
+      </w:r>
+      <w:r>
+        <w:t>.</w:t>
+      </w:r>
+    </w:p>
+    <w:p>
+      <w:pPr>
+        <w:pStyle w:val="Paragraphedeliste"/>
+        <w:numPr>
+          <w:ilvl w:val="1"/>
+          <w:numId w:val="12"/>
+        </w:numPr>
+        <w:jc w:val="both"/>
+      </w:pPr>
+      <w:r>
+        <w:t>Si vous n’êtes pas sûr de votre réponse, utilisez les boutons pour répondre avec un niveau de confiance bas plutôt que de perdre trop de temps.</w:t>
+      </w:r>
+    </w:p>
+    <w:p>
+      <w:pPr>
+        <w:pStyle w:val="Paragraphedeliste"/>
+        <w:numPr>
+          <w:ilvl w:val="1"/>
+          <w:numId w:val="12"/>
+        </w:numPr>
+        <w:jc w:val="both"/>
+      </w:pPr>
+      <w:r>
+        <w:t xml:space="preserve">Au cours de l’effort, </w:t>
+      </w:r>
+      <w:r>
+        <w:rPr>
+          <w:b/>
+        </w:rPr>
+        <w:t>si vous échouez, vous devrez répéter l’effort</w:t>
+      </w:r>
+      <w:r>
+        <w:t xml:space="preserve">. Après </w:t>
+      </w:r>
+      <w:r>
+        <w:rPr>
+          <w:b/>
+        </w:rPr>
+        <w:t>5 essais</w:t>
+      </w:r>
+      <w:r>
+        <w:t xml:space="preserve">, si vous n’y arrivez toujours pas, vous perdrez 2 </w:t>
+      </w:r>
+      <w:proofErr w:type="spellStart"/>
+      <w:r>
+        <w:t>chf</w:t>
+      </w:r>
+      <w:proofErr w:type="spellEnd"/>
+      <w:r>
+        <w:t>.</w:t>
       </w:r>
     </w:p>
     <w:p>
@@ -2686,6 +3419,101 @@
       <w:pPr>
         <w:pStyle w:val="Paragraphedeliste"/>
         <w:numPr>
+          <w:ilvl w:val="1"/>
+          <w:numId w:val="12"/>
+        </w:numPr>
+        <w:jc w:val="both"/>
+      </w:pPr>
+      <w:r>
+        <w:t xml:space="preserve">Quand vous ferez vos choix dans le scanner, </w:t>
+      </w:r>
+      <w:r>
+        <w:rPr>
+          <w:b/>
+          <w:sz w:val="24"/>
+        </w:rPr>
+        <w:t>il n’y a</w:t>
+      </w:r>
+      <w:r>
+        <w:rPr>
+          <w:b/>
+          <w:sz w:val="24"/>
+        </w:rPr>
+        <w:t>ura</w:t>
+      </w:r>
+      <w:r>
+        <w:rPr>
+          <w:sz w:val="24"/>
+        </w:rPr>
+        <w:t xml:space="preserve"> </w:t>
+      </w:r>
+      <w:r>
+        <w:rPr>
+          <w:b/>
+          <w:sz w:val="24"/>
+        </w:rPr>
+        <w:t>pas de bonne ou de mauvaise réponse</w:t>
+      </w:r>
+      <w:r>
+        <w:t>, choisissez toujours l’option qui vous paraît la meilleure en fonction du</w:t>
+      </w:r>
+      <w:r>
+        <w:rPr>
+          <w:b/>
+        </w:rPr>
+        <w:t xml:space="preserve"> montant d’argent en jeu </w:t>
+      </w:r>
+      <w:r>
+        <w:t>et</w:t>
+      </w:r>
+      <w:r>
+        <w:rPr>
+          <w:b/>
+        </w:rPr>
+        <w:t xml:space="preserve"> </w:t>
+      </w:r>
+      <w:r>
+        <w:rPr>
+          <w:b/>
+        </w:rPr>
+        <w:t xml:space="preserve">de </w:t>
+      </w:r>
+      <w:r>
+        <w:rPr>
+          <w:b/>
+        </w:rPr>
+        <w:t>l’effort à fournir</w:t>
+      </w:r>
+      <w:r>
+        <w:rPr>
+          <w:b/>
+        </w:rPr>
+        <w:t xml:space="preserve"> associés à chacune des </w:t>
+      </w:r>
+      <w:r>
+        <w:rPr>
+          <w:b/>
+        </w:rPr>
+        <w:lastRenderedPageBreak/>
+        <w:t>options</w:t>
+      </w:r>
+      <w:r>
+        <w:t>.</w:t>
+      </w:r>
+      <w:r>
+        <w:rPr>
+          <w:b/>
+        </w:rPr>
+        <w:t xml:space="preserve"> Prenez votre temps</w:t>
+      </w:r>
+      <w:r>
+        <w:t xml:space="preserve"> pour bien choisir l’option qui vous paraît la plus cohérente en pesant l’effort exigé et l’argent en jeu. </w:t>
+      </w:r>
+    </w:p>
+    <w:p>
+      <w:pPr>
+        <w:pStyle w:val="Paragraphedeliste"/>
+        <w:numPr>
           <w:ilvl w:val="2"/>
           <w:numId w:val="12"/>
         </w:numPr>
@@ -2722,6 +3550,12 @@
       <w:r>
         <w:t>, vous n’en aurez plus besoin.</w:t>
       </w:r>
+      <w:r>
+        <w:t xml:space="preserve"> </w:t>
+      </w:r>
+      <w:r>
+        <w:t>Vous allez commencer l’entraînement à la tâche mentale.</w:t>
+      </w:r>
     </w:p>
     <w:p>
       <w:pPr>
@@ -2730,9 +3564,98 @@
           <w:ilvl w:val="1"/>
           <w:numId w:val="12"/>
         </w:numPr>
-      </w:pPr>
-      <w:r>
-        <w:t xml:space="preserve">Vous allez commencer l’entraînement à la tâche mentale. Pour résoudre la tâche, il faut se souvenir si les chiffres qui se sont affichés </w:t>
+        <w:jc w:val="both"/>
+      </w:pPr>
+      <w:r>
+        <w:t xml:space="preserve">Maintenant, il faudra dire si les chiffres affichés à l’écran sont inférieurs ou supérieurs à 5 pour vous </w:t>
+      </w:r>
+      <w:r>
+        <w:rPr>
+          <w:b/>
+        </w:rPr>
+        <w:t>familiariser</w:t>
+      </w:r>
+      <w:r>
+        <w:t xml:space="preserve"> avec la tâche. Vous utiliserez uniquement les </w:t>
+      </w:r>
+      <w:r>
+        <w:rPr>
+          <w:b/>
+        </w:rPr>
+        <w:t>deux boutons de gauche</w:t>
+      </w:r>
+      <w:r>
+        <w:t xml:space="preserve"> pour répondre.</w:t>
+      </w:r>
+    </w:p>
+    <w:p>
+      <w:pPr>
+        <w:pStyle w:val="Paragraphedeliste"/>
+        <w:numPr>
+          <w:ilvl w:val="2"/>
+          <w:numId w:val="12"/>
+        </w:numPr>
+        <w:jc w:val="both"/>
+        <w:rPr>
+          <w:u w:val="single"/>
+        </w:rPr>
+      </w:pPr>
+      <w:r>
+        <w:rPr>
+          <w:u w:val="single"/>
+        </w:rPr>
+        <w:t>AVANT le 2-back</w:t>
+      </w:r>
+    </w:p>
+    <w:p>
+      <w:pPr>
+        <w:pStyle w:val="Paragraphedeliste"/>
+        <w:numPr>
+          <w:ilvl w:val="1"/>
+          <w:numId w:val="12"/>
+        </w:numPr>
+      </w:pPr>
+      <w:r>
+        <w:t xml:space="preserve">Maintenant, on va vous </w:t>
+      </w:r>
+      <w:r>
+        <w:rPr>
+          <w:b/>
+        </w:rPr>
+        <w:t>entraîner à la vraie tâche</w:t>
+      </w:r>
+      <w:r>
+        <w:t xml:space="preserve"> que vous aurez à effectuer dans le scanner. Cela va être </w:t>
+      </w:r>
+      <w:r>
+        <w:rPr>
+          <w:b/>
+        </w:rPr>
+        <w:t>un peu long</w:t>
+      </w:r>
+      <w:r>
+        <w:t xml:space="preserve"> mais c’est pour que vous ayez </w:t>
+      </w:r>
+      <w:r>
+        <w:rPr>
+          <w:b/>
+        </w:rPr>
+        <w:t>appris</w:t>
+      </w:r>
+      <w:r>
+        <w:t xml:space="preserve"> à faire la tâche au mieux une fois dans le scanner.</w:t>
+      </w:r>
+    </w:p>
+    <w:p>
+      <w:pPr>
+        <w:pStyle w:val="Paragraphedeliste"/>
+        <w:numPr>
+          <w:ilvl w:val="1"/>
+          <w:numId w:val="12"/>
+        </w:numPr>
+      </w:pPr>
+      <w:r>
+        <w:t xml:space="preserve">Pour résoudre la tâche, il faut se souvenir si les chiffres qui se sont affichés </w:t>
       </w:r>
       <w:r>
         <w:rPr>
@@ -2797,25 +3720,16 @@
         <w:jc w:val="both"/>
       </w:pPr>
       <w:r>
-        <w:t xml:space="preserve">Ça va </w:t>
-      </w:r>
-      <w:r>
-        <w:rPr>
-          <w:b/>
-        </w:rPr>
-        <w:t xml:space="preserve">commencer sans le décalage de 2 </w:t>
-      </w:r>
-      <w:r>
-        <w:t xml:space="preserve">juste pour vous </w:t>
-      </w:r>
-      <w:r>
-        <w:rPr>
-          <w:b/>
-        </w:rPr>
-        <w:t>familiariser</w:t>
-      </w:r>
-      <w:r>
-        <w:t xml:space="preserve"> avec l’affichage et la réponse puis il y aura un long entraînement avec le décalage de 2.</w:t>
+        <w:t xml:space="preserve">La </w:t>
+      </w:r>
+      <w:r>
+        <w:rPr>
+          <w:b/>
+        </w:rPr>
+        <w:t>difficulté</w:t>
+      </w:r>
+      <w:r>
+        <w:t>, dans cette tâche, sera définie par la taille de la séquence de chiffres. Quand le cercle jaune est plus rempli, cela implique aussi plus de chiffres à retenir.</w:t>
       </w:r>
     </w:p>
     <w:p>
@@ -2852,8 +3766,16 @@
         <w:rPr>
           <w:b/>
         </w:rPr>
-        <w:t>jusqu’à 4 chf</w:t>
-      </w:r>
+        <w:t xml:space="preserve">jusqu’à 4 </w:t>
+      </w:r>
+      <w:proofErr w:type="spellStart"/>
+      <w:r>
+        <w:rPr>
+          <w:b/>
+        </w:rPr>
+        <w:t>chf</w:t>
+      </w:r>
+      <w:proofErr w:type="spellEnd"/>
       <w:r>
         <w:t xml:space="preserve"> en fonction de </w:t>
       </w:r>
@@ -2918,7 +3840,6 @@
         </w:numPr>
       </w:pPr>
       <w:r>
-        <w:lastRenderedPageBreak/>
         <w:t xml:space="preserve">1 personne </w:t>
       </w:r>
       <w:r>
@@ -2993,11 +3914,19 @@
           <w:b/>
         </w:rPr>
       </w:pPr>
-      <w:r>
-        <w:rPr>
-          <w:b/>
-        </w:rPr>
-        <w:t>question fatigue entre 0 et 10</w:t>
+      <w:proofErr w:type="gramStart"/>
+      <w:r>
+        <w:rPr>
+          <w:b/>
+        </w:rPr>
+        <w:t>question</w:t>
+      </w:r>
+      <w:proofErr w:type="gramEnd"/>
+      <w:r>
+        <w:rPr>
+          <w:b/>
+        </w:rPr>
+        <w:t xml:space="preserve"> fatigue entre 0 et 10</w:t>
       </w:r>
     </w:p>
     <w:p>
@@ -3015,13 +3944,27 @@
         <w:rPr>
           <w:b/>
         </w:rPr>
-        <w:t>Expliquer d</w:t>
-      </w:r>
-      <w:r>
-        <w:rPr>
-          <w:b/>
-        </w:rPr>
-        <w:t>éroulé de l’expérience :</w:t>
+        <w:t xml:space="preserve">Expliquer </w:t>
+      </w:r>
+      <w:proofErr w:type="gramStart"/>
+      <w:r>
+        <w:rPr>
+          <w:b/>
+        </w:rPr>
+        <w:t>d</w:t>
+      </w:r>
+      <w:r>
+        <w:rPr>
+          <w:b/>
+        </w:rPr>
+        <w:t>éroulé</w:t>
+      </w:r>
+      <w:proofErr w:type="gramEnd"/>
+      <w:r>
+        <w:rPr>
+          <w:b/>
+        </w:rPr>
+        <w:t> de l’expérience :</w:t>
       </w:r>
     </w:p>
     <w:p>
@@ -3132,8 +4075,13 @@
           <w:b/>
         </w:rPr>
       </w:pPr>
-      <w:r>
-        <w:t xml:space="preserve">retirer tout </w:t>
+      <w:proofErr w:type="gramStart"/>
+      <w:r>
+        <w:t>retirer</w:t>
+      </w:r>
+      <w:proofErr w:type="gramEnd"/>
+      <w:r>
+        <w:t xml:space="preserve"> tout </w:t>
       </w:r>
       <w:r>
         <w:rPr>
@@ -3156,8 +4104,13 @@
           <w:b/>
         </w:rPr>
       </w:pPr>
-      <w:r>
-        <w:t xml:space="preserve">retirer les </w:t>
+      <w:proofErr w:type="gramStart"/>
+      <w:r>
+        <w:t>retirer</w:t>
+      </w:r>
+      <w:proofErr w:type="gramEnd"/>
+      <w:r>
+        <w:t xml:space="preserve"> les </w:t>
       </w:r>
       <w:r>
         <w:rPr>
@@ -3174,11 +4127,19 @@
           <w:numId w:val="8"/>
         </w:numPr>
       </w:pPr>
-      <w:r>
-        <w:rPr>
-          <w:b/>
-        </w:rPr>
-        <w:t xml:space="preserve">ne pas attacher les cheveux </w:t>
+      <w:proofErr w:type="gramStart"/>
+      <w:r>
+        <w:rPr>
+          <w:b/>
+        </w:rPr>
+        <w:t>ne</w:t>
+      </w:r>
+      <w:proofErr w:type="gramEnd"/>
+      <w:r>
+        <w:rPr>
+          <w:b/>
+        </w:rPr>
+        <w:t xml:space="preserve"> pas attacher les cheveux </w:t>
       </w:r>
       <w:r>
         <w:t>(gênant pour l</w:t>
@@ -3201,8 +4162,13 @@
           <w:b/>
         </w:rPr>
       </w:pPr>
-      <w:r>
-        <w:t xml:space="preserve">rappel : </w:t>
+      <w:proofErr w:type="gramStart"/>
+      <w:r>
+        <w:t>rappel</w:t>
+      </w:r>
+      <w:proofErr w:type="gramEnd"/>
+      <w:r>
+        <w:t xml:space="preserve"> : </w:t>
       </w:r>
       <w:r>
         <w:rPr>
@@ -3240,8 +4206,14 @@
           <w:b/>
         </w:rPr>
       </w:pPr>
-      <w:r>
-        <w:t xml:space="preserve">rappel : </w:t>
+      <w:proofErr w:type="gramStart"/>
+      <w:r>
+        <w:lastRenderedPageBreak/>
+        <w:t>rappel</w:t>
+      </w:r>
+      <w:proofErr w:type="gramEnd"/>
+      <w:r>
+        <w:t xml:space="preserve"> : </w:t>
       </w:r>
       <w:r>
         <w:rPr>
@@ -3273,8 +4245,13 @@
           <w:b/>
         </w:rPr>
       </w:pPr>
-      <w:r>
-        <w:t xml:space="preserve">rappel : </w:t>
+      <w:proofErr w:type="gramStart"/>
+      <w:r>
+        <w:t>rappel</w:t>
+      </w:r>
+      <w:proofErr w:type="gramEnd"/>
+      <w:r>
+        <w:t xml:space="preserve"> : </w:t>
       </w:r>
       <w:r>
         <w:rPr>
@@ -3297,8 +4274,13 @@
           <w:b/>
         </w:rPr>
       </w:pPr>
-      <w:r>
-        <w:t xml:space="preserve">rappel : </w:t>
+      <w:proofErr w:type="gramStart"/>
+      <w:r>
+        <w:t>rappel</w:t>
+      </w:r>
+      <w:proofErr w:type="gramEnd"/>
+      <w:r>
+        <w:t xml:space="preserve"> : </w:t>
       </w:r>
       <w:r>
         <w:rPr>
@@ -3321,14 +4303,30 @@
           <w:b/>
         </w:rPr>
       </w:pPr>
-      <w:r>
-        <w:rPr>
-          <w:b/>
-        </w:rPr>
-        <w:t>retirer le masque</w:t>
-      </w:r>
-      <w:r>
-        <w:t xml:space="preserve"> (covid)</w:t>
+      <w:proofErr w:type="gramStart"/>
+      <w:r>
+        <w:rPr>
+          <w:b/>
+        </w:rPr>
+        <w:t>retirer</w:t>
+      </w:r>
+      <w:proofErr w:type="gramEnd"/>
+      <w:r>
+        <w:rPr>
+          <w:b/>
+        </w:rPr>
+        <w:t xml:space="preserve"> le masque</w:t>
+      </w:r>
+      <w:r>
+        <w:t xml:space="preserve"> (</w:t>
+      </w:r>
+      <w:proofErr w:type="spellStart"/>
+      <w:r>
+        <w:t>covid</w:t>
+      </w:r>
+      <w:proofErr w:type="spellEnd"/>
+      <w:r>
+        <w:t>)</w:t>
       </w:r>
     </w:p>
     <w:p>
@@ -3342,8 +4340,13 @@
           <w:b/>
         </w:rPr>
       </w:pPr>
-      <w:r>
-        <w:t xml:space="preserve">rappel : </w:t>
+      <w:proofErr w:type="gramStart"/>
+      <w:r>
+        <w:t>rappel</w:t>
+      </w:r>
+      <w:proofErr w:type="gramEnd"/>
+      <w:r>
+        <w:t xml:space="preserve"> : </w:t>
       </w:r>
       <w:r>
         <w:rPr>
@@ -3352,7 +4355,15 @@
         <w:t>pas bouger la tête !!!!</w:t>
       </w:r>
       <w:r>
-        <w:t xml:space="preserve"> (qualité du signal)</w:t>
+        <w:t xml:space="preserve"> (</w:t>
+      </w:r>
+      <w:proofErr w:type="gramStart"/>
+      <w:r>
+        <w:t>qualité</w:t>
+      </w:r>
+      <w:proofErr w:type="gramEnd"/>
+      <w:r>
+        <w:t xml:space="preserve"> du signal)</w:t>
       </w:r>
     </w:p>
     <w:p>
@@ -3366,8 +4377,13 @@
           <w:b/>
         </w:rPr>
       </w:pPr>
-      <w:r>
-        <w:t xml:space="preserve">rappel : </w:t>
+      <w:proofErr w:type="gramStart"/>
+      <w:r>
+        <w:t>rappel</w:t>
+      </w:r>
+      <w:proofErr w:type="gramEnd"/>
+      <w:r>
+        <w:t xml:space="preserve"> : </w:t>
       </w:r>
       <w:r>
         <w:rPr>
@@ -3408,12 +4424,28 @@
           <w:b/>
         </w:rPr>
       </w:pPr>
-      <w:r>
-        <w:rPr>
-          <w:b/>
-        </w:rPr>
-        <w:t>boules quiès</w:t>
-      </w:r>
+      <w:proofErr w:type="gramStart"/>
+      <w:r>
+        <w:rPr>
+          <w:b/>
+        </w:rPr>
+        <w:t>boules</w:t>
+      </w:r>
+      <w:proofErr w:type="gramEnd"/>
+      <w:r>
+        <w:rPr>
+          <w:b/>
+        </w:rPr>
+        <w:t xml:space="preserve"> </w:t>
+      </w:r>
+      <w:proofErr w:type="spellStart"/>
+      <w:r>
+        <w:rPr>
+          <w:b/>
+        </w:rPr>
+        <w:t>quiès</w:t>
+      </w:r>
+      <w:proofErr w:type="spellEnd"/>
       <w:r>
         <w:t xml:space="preserve"> pour le bruit de l’IRM (la « musique » de l’IRM)</w:t>
       </w:r>
@@ -3426,8 +4458,13 @@
           <w:numId w:val="11"/>
         </w:numPr>
       </w:pPr>
-      <w:r>
-        <w:t xml:space="preserve">mettre </w:t>
+      <w:proofErr w:type="gramStart"/>
+      <w:r>
+        <w:t>mettre</w:t>
+      </w:r>
+      <w:proofErr w:type="gramEnd"/>
+      <w:r>
+        <w:t xml:space="preserve"> </w:t>
       </w:r>
       <w:r>
         <w:rPr>
@@ -3454,8 +4491,29 @@
           <w:numId w:val="3"/>
         </w:numPr>
       </w:pPr>
-      <w:r>
-        <w:t>une fois le/la participant.e installé.e dans le scanner :</w:t>
+      <w:proofErr w:type="gramStart"/>
+      <w:r>
+        <w:t>une</w:t>
+      </w:r>
+      <w:proofErr w:type="gramEnd"/>
+      <w:r>
+        <w:t xml:space="preserve"> fois le/la </w:t>
+      </w:r>
+      <w:proofErr w:type="spellStart"/>
+      <w:r>
+        <w:t>participant.e</w:t>
+      </w:r>
+      <w:proofErr w:type="spellEnd"/>
+      <w:r>
+        <w:t xml:space="preserve"> </w:t>
+      </w:r>
+      <w:proofErr w:type="spellStart"/>
+      <w:r>
+        <w:t>installé.e</w:t>
+      </w:r>
+      <w:proofErr w:type="spellEnd"/>
+      <w:r>
+        <w:t xml:space="preserve"> dans le scanner :</w:t>
       </w:r>
     </w:p>
     <w:p>
@@ -3469,11 +4527,19 @@
           <w:b/>
         </w:rPr>
       </w:pPr>
-      <w:r>
-        <w:rPr>
-          <w:b/>
-        </w:rPr>
-        <w:t>aller le plus haut possible dans l’antenne</w:t>
+      <w:proofErr w:type="gramStart"/>
+      <w:r>
+        <w:rPr>
+          <w:b/>
+        </w:rPr>
+        <w:t>aller</w:t>
+      </w:r>
+      <w:proofErr w:type="gramEnd"/>
+      <w:r>
+        <w:rPr>
+          <w:b/>
+        </w:rPr>
+        <w:t xml:space="preserve"> le plus haut possible dans l’antenne</w:t>
       </w:r>
     </w:p>
     <w:p>
@@ -3487,8 +4553,13 @@
           <w:b/>
         </w:rPr>
       </w:pPr>
-      <w:r>
-        <w:t>rappel :</w:t>
+      <w:proofErr w:type="gramStart"/>
+      <w:r>
+        <w:t>rappel</w:t>
+      </w:r>
+      <w:proofErr w:type="gramEnd"/>
+      <w:r>
+        <w:t> :</w:t>
       </w:r>
       <w:r>
         <w:rPr>
@@ -3520,9 +4591,11 @@
           <w:numId w:val="3"/>
         </w:numPr>
       </w:pPr>
+      <w:proofErr w:type="gramStart"/>
       <w:r>
         <w:t>rappel</w:t>
       </w:r>
+      <w:proofErr w:type="gramEnd"/>
       <w:r>
         <w:rPr>
           <w:b/>
@@ -3553,14 +4626,30 @@
           <w:b/>
         </w:rPr>
       </w:pPr>
-      <w:r>
-        <w:rPr>
-          <w:b/>
-        </w:rPr>
-        <w:t xml:space="preserve">reproposer couverture </w:t>
-      </w:r>
-      <w:r>
-        <w:t>si le/la participant.e pense que nécessaire</w:t>
+      <w:proofErr w:type="gramStart"/>
+      <w:r>
+        <w:rPr>
+          <w:b/>
+        </w:rPr>
+        <w:t>reproposer</w:t>
+      </w:r>
+      <w:proofErr w:type="gramEnd"/>
+      <w:r>
+        <w:rPr>
+          <w:b/>
+        </w:rPr>
+        <w:t xml:space="preserve"> couverture </w:t>
+      </w:r>
+      <w:r>
+        <w:t xml:space="preserve">si le/la </w:t>
+      </w:r>
+      <w:proofErr w:type="spellStart"/>
+      <w:r>
+        <w:t>participant.e</w:t>
+      </w:r>
+      <w:proofErr w:type="spellEnd"/>
+      <w:r>
+        <w:t xml:space="preserve"> pense que nécessaire</w:t>
       </w:r>
     </w:p>
     <w:p>
@@ -3574,11 +4663,19 @@
           <w:b/>
         </w:rPr>
       </w:pPr>
-      <w:r>
-        <w:rPr>
-          <w:b/>
-        </w:rPr>
-        <w:t>installer ceinture respiration + oxymètre (vérifier que signal ok)</w:t>
+      <w:proofErr w:type="gramStart"/>
+      <w:r>
+        <w:rPr>
+          <w:b/>
+        </w:rPr>
+        <w:t>installer</w:t>
+      </w:r>
+      <w:proofErr w:type="gramEnd"/>
+      <w:r>
+        <w:rPr>
+          <w:b/>
+        </w:rPr>
+        <w:t xml:space="preserve"> ceinture respiration + oxymètre (vérifier que signal ok)</w:t>
       </w:r>
     </w:p>
     <w:p>
@@ -3589,11 +4686,19 @@
           <w:numId w:val="3"/>
         </w:numPr>
       </w:pPr>
-      <w:r>
-        <w:rPr>
-          <w:b/>
-        </w:rPr>
-        <w:t>installer pad avec boutons</w:t>
+      <w:proofErr w:type="gramStart"/>
+      <w:r>
+        <w:rPr>
+          <w:b/>
+        </w:rPr>
+        <w:t>installer</w:t>
+      </w:r>
+      <w:proofErr w:type="gramEnd"/>
+      <w:r>
+        <w:rPr>
+          <w:b/>
+        </w:rPr>
+        <w:t xml:space="preserve"> pad avec boutons</w:t>
       </w:r>
       <w:r>
         <w:t xml:space="preserve"> </w:t>
@@ -3610,11 +4715,19 @@
           <w:numId w:val="3"/>
         </w:numPr>
       </w:pPr>
-      <w:r>
-        <w:rPr>
-          <w:b/>
-        </w:rPr>
-        <w:t xml:space="preserve">installer </w:t>
+      <w:proofErr w:type="gramStart"/>
+      <w:r>
+        <w:rPr>
+          <w:b/>
+        </w:rPr>
+        <w:t>installer</w:t>
+      </w:r>
+      <w:proofErr w:type="gramEnd"/>
+      <w:r>
+        <w:rPr>
+          <w:b/>
+        </w:rPr>
+        <w:t xml:space="preserve"> </w:t>
       </w:r>
       <w:r>
         <w:rPr>
@@ -3637,8 +4750,13 @@
           <w:numId w:val="3"/>
         </w:numPr>
       </w:pPr>
-      <w:r>
-        <w:t>poser poire d’arrêt d’urgence</w:t>
+      <w:proofErr w:type="gramStart"/>
+      <w:r>
+        <w:t>poser</w:t>
+      </w:r>
+      <w:proofErr w:type="gramEnd"/>
+      <w:r>
+        <w:t xml:space="preserve"> poire d’arrêt d’urgence</w:t>
       </w:r>
       <w:r>
         <w:t xml:space="preserve"> au niveau du ventre</w:t>
@@ -3657,11 +4775,19 @@
           <w:numId w:val="3"/>
         </w:numPr>
       </w:pPr>
-      <w:r>
-        <w:rPr>
-          <w:b/>
-        </w:rPr>
-        <w:t xml:space="preserve">fin scan </w:t>
+      <w:proofErr w:type="gramStart"/>
+      <w:r>
+        <w:rPr>
+          <w:b/>
+        </w:rPr>
+        <w:t>fin</w:t>
+      </w:r>
+      <w:proofErr w:type="gramEnd"/>
+      <w:r>
+        <w:rPr>
+          <w:b/>
+        </w:rPr>
+        <w:t xml:space="preserve"> scan </w:t>
       </w:r>
       <w:r>
         <w:rPr>
@@ -3684,8 +4810,13 @@
           <w:numId w:val="9"/>
         </w:numPr>
       </w:pPr>
-      <w:r>
-        <w:t xml:space="preserve">à la fin, prévenir au </w:t>
+      <w:proofErr w:type="gramStart"/>
+      <w:r>
+        <w:t>à</w:t>
+      </w:r>
+      <w:proofErr w:type="gramEnd"/>
+      <w:r>
+        <w:t xml:space="preserve"> la fin, prévenir au </w:t>
       </w:r>
       <w:r>
         <w:rPr>
@@ -3702,11 +4833,19 @@
           <w:numId w:val="9"/>
         </w:numPr>
       </w:pPr>
-      <w:r>
-        <w:rPr>
-          <w:b/>
-        </w:rPr>
-        <w:t xml:space="preserve">retirer </w:t>
+      <w:proofErr w:type="gramStart"/>
+      <w:r>
+        <w:rPr>
+          <w:b/>
+        </w:rPr>
+        <w:t>retirer</w:t>
+      </w:r>
+      <w:proofErr w:type="gramEnd"/>
+      <w:r>
+        <w:rPr>
+          <w:b/>
+        </w:rPr>
+        <w:t xml:space="preserve"> </w:t>
       </w:r>
       <w:r>
         <w:rPr>
@@ -3718,8 +4857,16 @@
         <w:rPr>
           <w:b/>
         </w:rPr>
-        <w:t>charlotte + boules quiès</w:t>
-      </w:r>
+        <w:t xml:space="preserve">charlotte + boules </w:t>
+      </w:r>
+      <w:proofErr w:type="spellStart"/>
+      <w:r>
+        <w:rPr>
+          <w:b/>
+        </w:rPr>
+        <w:t>quiès</w:t>
+      </w:r>
+      <w:proofErr w:type="spellEnd"/>
       <w:r>
         <w:rPr>
           <w:b/>
@@ -3765,9 +4912,13 @@
           <w:numId w:val="9"/>
         </w:numPr>
       </w:pPr>
-      <w:r>
-        <w:lastRenderedPageBreak/>
-        <w:t>accompagner le sujet hors du scanner</w:t>
+      <w:proofErr w:type="gramStart"/>
+      <w:r>
+        <w:t>accompagner</w:t>
+      </w:r>
+      <w:proofErr w:type="gramEnd"/>
+      <w:r>
+        <w:t xml:space="preserve"> le sujet hors du scanner</w:t>
       </w:r>
     </w:p>
     <w:p>
@@ -3778,8 +4929,13 @@
           <w:numId w:val="9"/>
         </w:numPr>
       </w:pPr>
-      <w:r>
-        <w:t xml:space="preserve">redonner le </w:t>
+      <w:proofErr w:type="gramStart"/>
+      <w:r>
+        <w:t>redonner</w:t>
+      </w:r>
+      <w:proofErr w:type="gramEnd"/>
+      <w:r>
+        <w:t xml:space="preserve"> le </w:t>
       </w:r>
       <w:r>
         <w:rPr>
@@ -3794,7 +4950,15 @@
         <w:t xml:space="preserve"> </w:t>
       </w:r>
       <w:r>
-        <w:t>(covid)</w:t>
+        <w:t>(</w:t>
+      </w:r>
+      <w:proofErr w:type="spellStart"/>
+      <w:r>
+        <w:t>covid</w:t>
+      </w:r>
+      <w:proofErr w:type="spellEnd"/>
+      <w:r>
+        <w:t>)</w:t>
       </w:r>
     </w:p>
     <w:p>
@@ -3805,8 +4969,13 @@
           <w:numId w:val="9"/>
         </w:numPr>
       </w:pPr>
-      <w:r>
-        <w:t xml:space="preserve">redonner les </w:t>
+      <w:proofErr w:type="gramStart"/>
+      <w:r>
+        <w:t>redonner</w:t>
+      </w:r>
+      <w:proofErr w:type="gramEnd"/>
+      <w:r>
+        <w:t xml:space="preserve"> les </w:t>
       </w:r>
       <w:r>
         <w:rPr>
@@ -3823,11 +4992,19 @@
           <w:numId w:val="9"/>
         </w:numPr>
       </w:pPr>
-      <w:r>
-        <w:rPr>
-          <w:b/>
-        </w:rPr>
-        <w:t>prélèvement salivaire</w:t>
+      <w:proofErr w:type="gramStart"/>
+      <w:r>
+        <w:rPr>
+          <w:b/>
+        </w:rPr>
+        <w:t>prélèvement</w:t>
+      </w:r>
+      <w:proofErr w:type="gramEnd"/>
+      <w:r>
+        <w:rPr>
+          <w:b/>
+        </w:rPr>
+        <w:t xml:space="preserve"> salivaire</w:t>
       </w:r>
       <w:r>
         <w:t xml:space="preserve"> </w:t>
@@ -3856,11 +5033,19 @@
           <w:b/>
         </w:rPr>
       </w:pPr>
-      <w:r>
-        <w:rPr>
-          <w:b/>
-        </w:rPr>
-        <w:t xml:space="preserve">stocker au frigo du CIBM à 4°C </w:t>
+      <w:proofErr w:type="gramStart"/>
+      <w:r>
+        <w:rPr>
+          <w:b/>
+        </w:rPr>
+        <w:t>stocker</w:t>
+      </w:r>
+      <w:proofErr w:type="gramEnd"/>
+      <w:r>
+        <w:rPr>
+          <w:b/>
+        </w:rPr>
+        <w:t xml:space="preserve"> au frigo du CIBM à 4°C </w:t>
       </w:r>
       <w:r>
         <w:t>puis ramener</w:t>
@@ -3898,8 +5083,13 @@
           <w:numId w:val="9"/>
         </w:numPr>
       </w:pPr>
-      <w:r>
-        <w:t xml:space="preserve">proposer un </w:t>
+      <w:proofErr w:type="gramStart"/>
+      <w:r>
+        <w:t>proposer</w:t>
+      </w:r>
+      <w:proofErr w:type="gramEnd"/>
+      <w:r>
+        <w:t xml:space="preserve"> un </w:t>
       </w:r>
       <w:r>
         <w:rPr>
@@ -3916,8 +5106,13 @@
           <w:numId w:val="9"/>
         </w:numPr>
       </w:pPr>
-      <w:r>
-        <w:t xml:space="preserve">proposer </w:t>
+      <w:proofErr w:type="gramStart"/>
+      <w:r>
+        <w:t>proposer</w:t>
+      </w:r>
+      <w:proofErr w:type="gramEnd"/>
+      <w:r>
+        <w:t xml:space="preserve"> </w:t>
       </w:r>
       <w:r>
         <w:rPr>
@@ -3934,8 +5129,13 @@
           <w:numId w:val="9"/>
         </w:numPr>
       </w:pPr>
-      <w:r>
-        <w:t>débrief :</w:t>
+      <w:proofErr w:type="gramStart"/>
+      <w:r>
+        <w:t>débrief</w:t>
+      </w:r>
+      <w:proofErr w:type="gramEnd"/>
+      <w:r>
+        <w:t> :</w:t>
       </w:r>
     </w:p>
     <w:p>
@@ -3946,8 +5146,13 @@
           <w:numId w:val="9"/>
         </w:numPr>
       </w:pPr>
-      <w:r>
-        <w:t>donner montant total qu’ils vont obtenir</w:t>
+      <w:proofErr w:type="gramStart"/>
+      <w:r>
+        <w:t>donner</w:t>
+      </w:r>
+      <w:proofErr w:type="gramEnd"/>
+      <w:r>
+        <w:t xml:space="preserve"> montant total qu’ils vont obtenir</w:t>
       </w:r>
     </w:p>
     <w:p>
@@ -3982,8 +5187,13 @@
           <w:bCs/>
         </w:rPr>
       </w:pPr>
-      <w:r>
-        <w:t>rappeler qu’un virement bancaire sera effectué =&gt; demander</w:t>
+      <w:proofErr w:type="gramStart"/>
+      <w:r>
+        <w:t>rappeler</w:t>
+      </w:r>
+      <w:proofErr w:type="gramEnd"/>
+      <w:r>
+        <w:t xml:space="preserve"> qu’un virement bancaire sera effectué =&gt; demander</w:t>
       </w:r>
       <w:r>
         <w:rPr>
@@ -4005,12 +5215,21 @@
           <w:bCs/>
         </w:rPr>
       </w:pPr>
+      <w:proofErr w:type="gramStart"/>
       <w:r>
         <w:rPr>
           <w:b/>
           <w:bCs/>
         </w:rPr>
-        <w:t xml:space="preserve">si </w:t>
+        <w:t>si</w:t>
+      </w:r>
+      <w:proofErr w:type="gramEnd"/>
+      <w:r>
+        <w:rPr>
+          <w:b/>
+          <w:bCs/>
+        </w:rPr>
+        <w:t xml:space="preserve"> </w:t>
       </w:r>
       <w:r>
         <w:rPr>
@@ -4061,8 +5280,58 @@
 </w:document>
 </file>
 
+<file path=word/endnotes.xml><?xml version="1.0" encoding="utf-8"?>
+<w:endnotes xmlns:wpc="http://schemas.microsoft.com/office/word/2010/wordprocessingCanvas" xmlns:cx="http://schemas.microsoft.com/office/drawing/2014/chartex" xmlns:cx1="http://schemas.microsoft.com/office/drawing/2015/9/8/chartex" xmlns:cx2="http://schemas.microsoft.com/office/drawing/2015/10/21/chartex" xmlns:cx3="http://schemas.microsoft.com/office/drawing/2016/5/9/chartex" xmlns:cx4="http://schemas.microsoft.com/office/drawing/2016/5/10/chartex" xmlns:cx5="http://schemas.microsoft.com/office/drawing/2016/5/11/chartex" xmlns:cx6="http://schemas.microsoft.com/office/drawing/2016/5/12/chartex" xmlns:cx7="http://schemas.microsoft.com/office/drawing/2016/5/13/chartex" xmlns:cx8="http://schemas.microsoft.com/office/drawing/2016/5/14/chartex" xmlns:mc="http://schemas.openxmlformats.org/markup-compatibility/2006" xmlns:aink="http://schemas.microsoft.com/office/drawing/2016/ink" xmlns:am3d="http://schemas.microsoft.com/office/drawing/2017/model3d" xmlns:o="urn:schemas-microsoft-com:office:office" xmlns:r="http://schemas.openxmlformats.org/officeDocument/2006/relationships" xmlns:m="http://schemas.openxmlformats.org/officeDocument/2006/math" xmlns:v="urn:schemas-microsoft-com:vml" xmlns:wp14="http://schemas.microsoft.com/office/word/2010/wordprocessingDrawing" xmlns:wp="http://schemas.openxmlformats.org/drawingml/2006/wordprocessingDrawing" xmlns:w10="urn:schemas-microsoft-com:office:word" xmlns:w="http://schemas.openxmlformats.org/wordprocessingml/2006/main" xmlns:w14="http://schemas.microsoft.com/office/word/2010/wordml" xmlns:w15="http://schemas.microsoft.com/office/word/2012/wordml" xmlns:w16cid="http://schemas.microsoft.com/office/word/2016/wordml/cid" xmlns:w16se="http://schemas.microsoft.com/office/word/2015/wordml/symex" xmlns:wpg="http://schemas.microsoft.com/office/word/2010/wordprocessingGroup" xmlns:wpi="http://schemas.microsoft.com/office/word/2010/wordprocessingInk" xmlns:wne="http://schemas.microsoft.com/office/word/2006/wordml" xmlns:wps="http://schemas.microsoft.com/office/word/2010/wordprocessingShape" mc:Ignorable="w14 w15 w16se w16cid wp14">
+  <w:endnote w:type="separator" w:id="-1">
+    <w:p>
+      <w:pPr>
+        <w:spacing w:after="0" w:line="240" w:lineRule="auto"/>
+      </w:pPr>
+      <w:r>
+        <w:separator/>
+      </w:r>
+    </w:p>
+  </w:endnote>
+  <w:endnote w:type="continuationSeparator" w:id="0">
+    <w:p>
+      <w:pPr>
+        <w:spacing w:after="0" w:line="240" w:lineRule="auto"/>
+      </w:pPr>
+      <w:r>
+        <w:continuationSeparator/>
+      </w:r>
+    </w:p>
+  </w:endnote>
+</w:endnotes>
+</file>
+
+<file path=word/footnotes.xml><?xml version="1.0" encoding="utf-8"?>
+<w:footnotes xmlns:wpc="http://schemas.microsoft.com/office/word/2010/wordprocessingCanvas" xmlns:cx="http://schemas.microsoft.com/office/drawing/2014/chartex" xmlns:cx1="http://schemas.microsoft.com/office/drawing/2015/9/8/chartex" xmlns:cx2="http://schemas.microsoft.com/office/drawing/2015/10/21/chartex" xmlns:cx3="http://schemas.microsoft.com/office/drawing/2016/5/9/chartex" xmlns:cx4="http://schemas.microsoft.com/office/drawing/2016/5/10/chartex" xmlns:cx5="http://schemas.microsoft.com/office/drawing/2016/5/11/chartex" xmlns:cx6="http://schemas.microsoft.com/office/drawing/2016/5/12/chartex" xmlns:cx7="http://schemas.microsoft.com/office/drawing/2016/5/13/chartex" xmlns:cx8="http://schemas.microsoft.com/office/drawing/2016/5/14/chartex" xmlns:mc="http://schemas.openxmlformats.org/markup-compatibility/2006" xmlns:aink="http://schemas.microsoft.com/office/drawing/2016/ink" xmlns:am3d="http://schemas.microsoft.com/office/drawing/2017/model3d" xmlns:o="urn:schemas-microsoft-com:office:office" xmlns:r="http://schemas.openxmlformats.org/officeDocument/2006/relationships" xmlns:m="http://schemas.openxmlformats.org/officeDocument/2006/math" xmlns:v="urn:schemas-microsoft-com:vml" xmlns:wp14="http://schemas.microsoft.com/office/word/2010/wordprocessingDrawing" xmlns:wp="http://schemas.openxmlformats.org/drawingml/2006/wordprocessingDrawing" xmlns:w10="urn:schemas-microsoft-com:office:word" xmlns:w="http://schemas.openxmlformats.org/wordprocessingml/2006/main" xmlns:w14="http://schemas.microsoft.com/office/word/2010/wordml" xmlns:w15="http://schemas.microsoft.com/office/word/2012/wordml" xmlns:w16cid="http://schemas.microsoft.com/office/word/2016/wordml/cid" xmlns:w16se="http://schemas.microsoft.com/office/word/2015/wordml/symex" xmlns:wpg="http://schemas.microsoft.com/office/word/2010/wordprocessingGroup" xmlns:wpi="http://schemas.microsoft.com/office/word/2010/wordprocessingInk" xmlns:wne="http://schemas.microsoft.com/office/word/2006/wordml" xmlns:wps="http://schemas.microsoft.com/office/word/2010/wordprocessingShape" mc:Ignorable="w14 w15 w16se w16cid wp14">
+  <w:footnote w:type="separator" w:id="-1">
+    <w:p>
+      <w:pPr>
+        <w:spacing w:after="0" w:line="240" w:lineRule="auto"/>
+      </w:pPr>
+      <w:r>
+        <w:separator/>
+      </w:r>
+    </w:p>
+  </w:footnote>
+  <w:footnote w:type="continuationSeparator" w:id="0">
+    <w:p>
+      <w:pPr>
+        <w:spacing w:after="0" w:line="240" w:lineRule="auto"/>
+      </w:pPr>
+      <w:r>
+        <w:continuationSeparator/>
+      </w:r>
+    </w:p>
+  </w:footnote>
+</w:footnotes>
+</file>
+
 <file path=word/numbering.xml><?xml version="1.0" encoding="utf-8"?>
-<w:numbering xmlns:wpc="http://schemas.microsoft.com/office/word/2010/wordprocessingCanvas" xmlns:cx="http://schemas.microsoft.com/office/drawing/2014/chartex" xmlns:cx1="http://schemas.microsoft.com/office/drawing/2015/9/8/chartex" xmlns:cx2="http://schemas.microsoft.com/office/drawing/2015/10/21/chartex" xmlns:cx3="http://schemas.microsoft.com/office/drawing/2016/5/9/chartex" xmlns:cx4="http://schemas.microsoft.com/office/drawing/2016/5/10/chartex" xmlns:cx5="http://schemas.microsoft.com/office/drawing/2016/5/11/chartex" xmlns:cx6="http://schemas.microsoft.com/office/drawing/2016/5/12/chartex" xmlns:cx7="http://schemas.microsoft.com/office/drawing/2016/5/13/chartex" xmlns:cx8="http://schemas.microsoft.com/office/drawing/2016/5/14/chartex" xmlns:mc="http://schemas.openxmlformats.org/markup-compatibility/2006" xmlns:aink="http://schemas.microsoft.com/office/drawing/2016/ink" xmlns:am3d="http://schemas.microsoft.com/office/drawing/2017/model3d" xmlns:o="urn:schemas-microsoft-com:office:office" xmlns:r="http://schemas.openxmlformats.org/officeDocument/2006/relationships" xmlns:m="http://schemas.openxmlformats.org/officeDocument/2006/math" xmlns:v="urn:schemas-microsoft-com:vml" xmlns:wp14="http://schemas.microsoft.com/office/word/2010/wordprocessingDrawing" xmlns:wp="http://schemas.openxmlformats.org/drawingml/2006/wordprocessingDrawing" xmlns:w10="urn:schemas-microsoft-com:office:word" xmlns:w="http://schemas.openxmlformats.org/wordprocessingml/2006/main" xmlns:w14="http://schemas.microsoft.com/office/word/2010/wordml" xmlns:w15="http://schemas.microsoft.com/office/word/2012/wordml" xmlns:w16cex="http://schemas.microsoft.com/office/word/2018/wordml/cex" xmlns:w16cid="http://schemas.microsoft.com/office/word/2016/wordml/cid" xmlns:w16="http://schemas.microsoft.com/office/word/2018/wordml" xmlns:w16sdtdh="http://schemas.microsoft.com/office/word/2020/wordml/sdtdatahash" xmlns:w16se="http://schemas.microsoft.com/office/word/2015/wordml/symex" xmlns:wpg="http://schemas.microsoft.com/office/word/2010/wordprocessingGroup" xmlns:wpi="http://schemas.microsoft.com/office/word/2010/wordprocessingInk" xmlns:wne="http://schemas.microsoft.com/office/word/2006/wordml" xmlns:wps="http://schemas.microsoft.com/office/word/2010/wordprocessingShape" mc:Ignorable="w14 w15 w16se w16cid w16 w16cex w16sdtdh wp14">
+<w:numbering xmlns:wpc="http://schemas.microsoft.com/office/word/2010/wordprocessingCanvas" xmlns:cx="http://schemas.microsoft.com/office/drawing/2014/chartex" xmlns:cx1="http://schemas.microsoft.com/office/drawing/2015/9/8/chartex" xmlns:cx2="http://schemas.microsoft.com/office/drawing/2015/10/21/chartex" xmlns:cx3="http://schemas.microsoft.com/office/drawing/2016/5/9/chartex" xmlns:cx4="http://schemas.microsoft.com/office/drawing/2016/5/10/chartex" xmlns:cx5="http://schemas.microsoft.com/office/drawing/2016/5/11/chartex" xmlns:cx6="http://schemas.microsoft.com/office/drawing/2016/5/12/chartex" xmlns:cx7="http://schemas.microsoft.com/office/drawing/2016/5/13/chartex" xmlns:cx8="http://schemas.microsoft.com/office/drawing/2016/5/14/chartex" xmlns:mc="http://schemas.openxmlformats.org/markup-compatibility/2006" xmlns:aink="http://schemas.microsoft.com/office/drawing/2016/ink" xmlns:am3d="http://schemas.microsoft.com/office/drawing/2017/model3d" xmlns:o="urn:schemas-microsoft-com:office:office" xmlns:r="http://schemas.openxmlformats.org/officeDocument/2006/relationships" xmlns:m="http://schemas.openxmlformats.org/officeDocument/2006/math" xmlns:v="urn:schemas-microsoft-com:vml" xmlns:wp14="http://schemas.microsoft.com/office/word/2010/wordprocessingDrawing" xmlns:wp="http://schemas.openxmlformats.org/drawingml/2006/wordprocessingDrawing" xmlns:w10="urn:schemas-microsoft-com:office:word" xmlns:w="http://schemas.openxmlformats.org/wordprocessingml/2006/main" xmlns:w14="http://schemas.microsoft.com/office/word/2010/wordml" xmlns:w15="http://schemas.microsoft.com/office/word/2012/wordml" xmlns:w16cid="http://schemas.microsoft.com/office/word/2016/wordml/cid" xmlns:w16se="http://schemas.microsoft.com/office/word/2015/wordml/symex" xmlns:wpg="http://schemas.microsoft.com/office/word/2010/wordprocessingGroup" xmlns:wpi="http://schemas.microsoft.com/office/word/2010/wordprocessingInk" xmlns:wne="http://schemas.microsoft.com/office/word/2006/wordml" xmlns:wps="http://schemas.microsoft.com/office/word/2010/wordprocessingShape" mc:Ignorable="w14 w15 w16se w16cid wp14">
   <w:abstractNum w:abstractNumId="0" w15:restartNumberingAfterBreak="0">
     <w:nsid w:val="005D21E6"/>
     <w:multiLevelType w:val="hybridMultilevel"/>
@@ -5011,9 +6280,8 @@
   <w:abstractNum w:abstractNumId="9" w15:restartNumberingAfterBreak="0">
     <w:nsid w:val="5C9B6978"/>
     <w:multiLevelType w:val="hybridMultilevel"/>
-    <w:tmpl w:val="3CE8FB78"/>
+    <w:tmpl w:val="514E7858"/>
     <w:lvl w:ilvl="0" w:tplc="040C0011">
-      <w:start w:val="1"/>
       <w:numFmt w:val="decimal"/>
       <w:lvlText w:val="%1)"/>
       <w:lvlJc w:val="left"/>
@@ -5452,7 +6720,7 @@
 </file>
 
 <file path=word/styles.xml><?xml version="1.0" encoding="utf-8"?>
-<w:styles xmlns:mc="http://schemas.openxmlformats.org/markup-compatibility/2006" xmlns:r="http://schemas.openxmlformats.org/officeDocument/2006/relationships" xmlns:w="http://schemas.openxmlformats.org/wordprocessingml/2006/main" xmlns:w14="http://schemas.microsoft.com/office/word/2010/wordml" xmlns:w15="http://schemas.microsoft.com/office/word/2012/wordml" xmlns:w16cex="http://schemas.microsoft.com/office/word/2018/wordml/cex" xmlns:w16cid="http://schemas.microsoft.com/office/word/2016/wordml/cid" xmlns:w16="http://schemas.microsoft.com/office/word/2018/wordml" xmlns:w16sdtdh="http://schemas.microsoft.com/office/word/2020/wordml/sdtdatahash" xmlns:w16se="http://schemas.microsoft.com/office/word/2015/wordml/symex" mc:Ignorable="w14 w15 w16se w16cid w16 w16cex w16sdtdh">
+<w:styles xmlns:mc="http://schemas.openxmlformats.org/markup-compatibility/2006" xmlns:r="http://schemas.openxmlformats.org/officeDocument/2006/relationships" xmlns:w="http://schemas.openxmlformats.org/wordprocessingml/2006/main" xmlns:w14="http://schemas.microsoft.com/office/word/2010/wordml" xmlns:w15="http://schemas.microsoft.com/office/word/2012/wordml" xmlns:w16cid="http://schemas.microsoft.com/office/word/2016/wordml/cid" xmlns:w16se="http://schemas.microsoft.com/office/word/2015/wordml/symex" mc:Ignorable="w14 w15 w16se w16cid">
   <w:docDefaults>
     <w:rPrDefault>
       <w:rPr>
@@ -5468,7 +6736,7 @@
       </w:pPr>
     </w:pPrDefault>
   </w:docDefaults>
-  <w:latentStyles w:defLockedState="0" w:defUIPriority="99" w:defSemiHidden="0" w:defUnhideWhenUsed="0" w:defQFormat="0" w:count="376">
+  <w:latentStyles w:defLockedState="0" w:defUIPriority="99" w:defSemiHidden="0" w:defUnhideWhenUsed="0" w:defQFormat="0" w:count="375">
     <w:lsdException w:name="Normal" w:uiPriority="0" w:qFormat="1"/>
     <w:lsdException w:name="heading 1" w:uiPriority="9" w:qFormat="1"/>
     <w:lsdException w:name="heading 2" w:semiHidden="1" w:uiPriority="9" w:unhideWhenUsed="1" w:qFormat="1"/>
@@ -5844,7 +7112,6 @@
     <w:lsdException w:name="Smart Hyperlink" w:semiHidden="1" w:unhideWhenUsed="1"/>
     <w:lsdException w:name="Hashtag" w:semiHidden="1" w:unhideWhenUsed="1"/>
     <w:lsdException w:name="Unresolved Mention" w:semiHidden="1" w:unhideWhenUsed="1"/>
-    <w:lsdException w:name="Smart Link" w:semiHidden="1" w:unhideWhenUsed="1"/>
   </w:latentStyles>
   <w:style w:type="paragraph" w:default="1" w:styleId="Normal">
     <w:name w:val="Normal"/>
@@ -5887,6 +7154,50 @@
       <w:ind w:left="720"/>
       <w:contextualSpacing/>
     </w:pPr>
+  </w:style>
+  <w:style w:type="paragraph" w:styleId="En-tte">
+    <w:name w:val="header"/>
+    <w:basedOn w:val="Normal"/>
+    <w:link w:val="En-tteCar"/>
+    <w:uiPriority w:val="99"/>
+    <w:unhideWhenUsed/>
+    <w:rsid w:val="001C0DFF"/>
+    <w:pPr>
+      <w:tabs>
+        <w:tab w:val="center" w:pos="4513"/>
+        <w:tab w:val="right" w:pos="9026"/>
+      </w:tabs>
+      <w:spacing w:after="0" w:line="240" w:lineRule="auto"/>
+    </w:pPr>
+  </w:style>
+  <w:style w:type="character" w:customStyle="1" w:styleId="En-tteCar">
+    <w:name w:val="En-tête Car"/>
+    <w:basedOn w:val="Policepardfaut"/>
+    <w:link w:val="En-tte"/>
+    <w:uiPriority w:val="99"/>
+    <w:rsid w:val="001C0DFF"/>
+  </w:style>
+  <w:style w:type="paragraph" w:styleId="Pieddepage">
+    <w:name w:val="footer"/>
+    <w:basedOn w:val="Normal"/>
+    <w:link w:val="PieddepageCar"/>
+    <w:uiPriority w:val="99"/>
+    <w:unhideWhenUsed/>
+    <w:rsid w:val="001C0DFF"/>
+    <w:pPr>
+      <w:tabs>
+        <w:tab w:val="center" w:pos="4513"/>
+        <w:tab w:val="right" w:pos="9026"/>
+      </w:tabs>
+      <w:spacing w:after="0" w:line="240" w:lineRule="auto"/>
+    </w:pPr>
+  </w:style>
+  <w:style w:type="character" w:customStyle="1" w:styleId="PieddepageCar">
+    <w:name w:val="Pied de page Car"/>
+    <w:basedOn w:val="Policepardfaut"/>
+    <w:link w:val="Pieddepage"/>
+    <w:uiPriority w:val="99"/>
+    <w:rsid w:val="001C0DFF"/>
   </w:style>
 </w:styles>
 </file>
@@ -6191,7 +7502,7 @@
 </file>
 
 <file path=customXml/itemProps1.xml><?xml version="1.0" encoding="utf-8"?>
-<ds:datastoreItem xmlns:ds="http://schemas.openxmlformats.org/officeDocument/2006/customXml" ds:itemID="{983C4E0F-9EC6-407D-B4B3-B312748BA7FA}">
+<ds:datastoreItem xmlns:ds="http://schemas.openxmlformats.org/officeDocument/2006/customXml" ds:itemID="{6E0680C5-D63A-4947-9635-933D27C3AFD6}">
   <ds:schemaRefs>
     <ds:schemaRef ds:uri="http://schemas.openxmlformats.org/officeDocument/2006/bibliography"/>
   </ds:schemaRefs>

</xml_diff>